<commit_message>
Transiciones automatas fd terminadas
</commit_message>
<xml_diff>
--- a/TP 2/TP 2 resolucion.docx
+++ b/TP 2/TP 2 resolucion.docx
@@ -1,10 +1,10 @@
 
 <file path=word/document.xml><?xml version="1.0" encoding="utf-8"?>
-<w:document xmlns:wpc="http://schemas.microsoft.com/office/word/2010/wordprocessingCanvas" xmlns:cx="http://schemas.microsoft.com/office/drawing/2014/chartex" xmlns:cx1="http://schemas.microsoft.com/office/drawing/2015/9/8/chartex" xmlns:cx2="http://schemas.microsoft.com/office/drawing/2015/10/21/chartex" xmlns:cx3="http://schemas.microsoft.com/office/drawing/2016/5/9/chartex" xmlns:cx4="http://schemas.microsoft.com/office/drawing/2016/5/10/chartex" xmlns:cx5="http://schemas.microsoft.com/office/drawing/2016/5/11/chartex" xmlns:cx6="http://schemas.microsoft.com/office/drawing/2016/5/12/chartex" xmlns:cx7="http://schemas.microsoft.com/office/drawing/2016/5/13/chartex" xmlns:cx8="http://schemas.microsoft.com/office/drawing/2016/5/14/chartex" xmlns:mc="http://schemas.openxmlformats.org/markup-compatibility/2006" xmlns:o="urn:schemas-microsoft-com:office:office" xmlns:r="http://schemas.openxmlformats.org/officeDocument/2006/relationships" xmlns:m="http://schemas.openxmlformats.org/officeDocument/2006/math" xmlns:v="urn:schemas-microsoft-com:vml" xmlns:wp14="http://schemas.microsoft.com/office/word/2010/wordprocessingDrawing" xmlns:wp="http://schemas.openxmlformats.org/drawingml/2006/wordprocessingDrawing" xmlns:w10="urn:schemas-microsoft-com:office:word" xmlns:w="http://schemas.openxmlformats.org/wordprocessingml/2006/main" xmlns:w14="http://schemas.microsoft.com/office/word/2010/wordml" xmlns:w15="http://schemas.microsoft.com/office/word/2012/wordml" xmlns:w16se="http://schemas.microsoft.com/office/word/2015/wordml/symex" xmlns:wpg="http://schemas.microsoft.com/office/word/2010/wordprocessingGroup" xmlns:wpi="http://schemas.microsoft.com/office/word/2010/wordprocessingInk" xmlns:wne="http://schemas.microsoft.com/office/word/2006/wordml" xmlns:wps="http://schemas.microsoft.com/office/word/2010/wordprocessingShape" mc:Ignorable="w14 w15 w16se wp14">
+<w:document xmlns:wpc="http://schemas.microsoft.com/office/word/2010/wordprocessingCanvas" xmlns:cx="http://schemas.microsoft.com/office/drawing/2014/chartex" xmlns:cx1="http://schemas.microsoft.com/office/drawing/2015/9/8/chartex" xmlns:cx2="http://schemas.microsoft.com/office/drawing/2015/10/21/chartex" xmlns:cx3="http://schemas.microsoft.com/office/drawing/2016/5/9/chartex" xmlns:cx4="http://schemas.microsoft.com/office/drawing/2016/5/10/chartex" xmlns:cx5="http://schemas.microsoft.com/office/drawing/2016/5/11/chartex" xmlns:mc="http://schemas.openxmlformats.org/markup-compatibility/2006" xmlns:o="urn:schemas-microsoft-com:office:office" xmlns:r="http://schemas.openxmlformats.org/officeDocument/2006/relationships" xmlns:m="http://schemas.openxmlformats.org/officeDocument/2006/math" xmlns:v="urn:schemas-microsoft-com:vml" xmlns:wp14="http://schemas.microsoft.com/office/word/2010/wordprocessingDrawing" xmlns:wp="http://schemas.openxmlformats.org/drawingml/2006/wordprocessingDrawing" xmlns:w10="urn:schemas-microsoft-com:office:word" xmlns:w="http://schemas.openxmlformats.org/wordprocessingml/2006/main" xmlns:w14="http://schemas.microsoft.com/office/word/2010/wordml" xmlns:w15="http://schemas.microsoft.com/office/word/2012/wordml" xmlns:w16se="http://schemas.microsoft.com/office/word/2015/wordml/symex" xmlns:wpg="http://schemas.microsoft.com/office/word/2010/wordprocessingGroup" xmlns:wpi="http://schemas.microsoft.com/office/word/2010/wordprocessingInk" xmlns:wne="http://schemas.microsoft.com/office/word/2006/wordml" xmlns:wps="http://schemas.microsoft.com/office/word/2010/wordprocessingShape" mc:Ignorable="w14 w15 w16se wp14">
   <w:body>
     <w:p>
       <w:pPr>
-        <w:pStyle w:val="Prrafodelista"/>
+        <w:pStyle w:val="ListParagraph"/>
         <w:spacing w:after="0"/>
         <w:rPr>
           <w:i/>
@@ -13,7 +13,7 @@
     </w:p>
     <w:p>
       <w:pPr>
-        <w:pStyle w:val="Prrafodelista"/>
+        <w:pStyle w:val="ListParagraph"/>
         <w:numPr>
           <w:ilvl w:val="0"/>
           <w:numId w:val="4"/>
@@ -48,7 +48,7 @@
     </w:p>
     <w:p>
       <w:pPr>
-        <w:pStyle w:val="Prrafodelista"/>
+        <w:pStyle w:val="ListParagraph"/>
         <w:spacing w:after="0"/>
       </w:pPr>
       <w:proofErr w:type="spellStart"/>
@@ -62,7 +62,7 @@
     </w:p>
     <w:p>
       <w:pPr>
-        <w:pStyle w:val="Prrafodelista"/>
+        <w:pStyle w:val="ListParagraph"/>
         <w:spacing w:after="0"/>
       </w:pPr>
       <w:r>
@@ -83,7 +83,7 @@
     </w:p>
     <w:p>
       <w:pPr>
-        <w:pStyle w:val="Prrafodelista"/>
+        <w:pStyle w:val="ListParagraph"/>
         <w:spacing w:after="0"/>
       </w:pPr>
       <w:r>
@@ -92,7 +92,7 @@
     </w:p>
     <w:p>
       <w:pPr>
-        <w:pStyle w:val="Prrafodelista"/>
+        <w:pStyle w:val="ListParagraph"/>
         <w:spacing w:after="0"/>
       </w:pPr>
       <w:r>
@@ -101,7 +101,7 @@
     </w:p>
     <w:p>
       <w:pPr>
-        <w:pStyle w:val="Prrafodelista"/>
+        <w:pStyle w:val="ListParagraph"/>
         <w:spacing w:after="0"/>
         <w:ind w:firstLine="696"/>
       </w:pPr>
@@ -111,7 +111,7 @@
     </w:p>
     <w:p>
       <w:pPr>
-        <w:pStyle w:val="Prrafodelista"/>
+        <w:pStyle w:val="ListParagraph"/>
         <w:spacing w:after="0"/>
       </w:pPr>
       <w:r>
@@ -121,7 +121,7 @@
     </w:p>
     <w:p>
       <w:pPr>
-        <w:pStyle w:val="Prrafodelista"/>
+        <w:pStyle w:val="ListParagraph"/>
         <w:spacing w:after="0"/>
       </w:pPr>
       <w:r>
@@ -131,7 +131,7 @@
     </w:p>
     <w:p>
       <w:pPr>
-        <w:pStyle w:val="Prrafodelista"/>
+        <w:pStyle w:val="ListParagraph"/>
         <w:spacing w:after="0"/>
       </w:pPr>
       <w:r>
@@ -141,7 +141,7 @@
     </w:p>
     <w:p>
       <w:pPr>
-        <w:pStyle w:val="Prrafodelista"/>
+        <w:pStyle w:val="ListParagraph"/>
         <w:spacing w:after="0"/>
       </w:pPr>
       <w:r>
@@ -151,7 +151,7 @@
     </w:p>
     <w:p>
       <w:pPr>
-        <w:pStyle w:val="Prrafodelista"/>
+        <w:pStyle w:val="ListParagraph"/>
         <w:spacing w:after="0"/>
       </w:pPr>
       <w:r>
@@ -161,7 +161,7 @@
     </w:p>
     <w:p>
       <w:pPr>
-        <w:pStyle w:val="Prrafodelista"/>
+        <w:pStyle w:val="ListParagraph"/>
         <w:spacing w:after="0"/>
       </w:pPr>
       <w:r>
@@ -171,7 +171,7 @@
     </w:p>
     <w:p>
       <w:pPr>
-        <w:pStyle w:val="Prrafodelista"/>
+        <w:pStyle w:val="ListParagraph"/>
         <w:spacing w:after="0"/>
       </w:pPr>
       <w:r>
@@ -181,7 +181,7 @@
     </w:p>
     <w:p>
       <w:pPr>
-        <w:pStyle w:val="Prrafodelista"/>
+        <w:pStyle w:val="ListParagraph"/>
         <w:spacing w:after="0"/>
       </w:pPr>
       <w:r>
@@ -191,7 +191,7 @@
     </w:p>
     <w:p>
       <w:pPr>
-        <w:pStyle w:val="Prrafodelista"/>
+        <w:pStyle w:val="ListParagraph"/>
         <w:spacing w:after="0"/>
       </w:pPr>
       <w:r>
@@ -201,7 +201,7 @@
     </w:p>
     <w:p>
       <w:pPr>
-        <w:pStyle w:val="Prrafodelista"/>
+        <w:pStyle w:val="ListParagraph"/>
         <w:spacing w:after="0"/>
       </w:pPr>
       <w:r>
@@ -211,7 +211,7 @@
     </w:p>
     <w:p>
       <w:pPr>
-        <w:pStyle w:val="Prrafodelista"/>
+        <w:pStyle w:val="ListParagraph"/>
         <w:spacing w:after="0"/>
       </w:pPr>
       <w:r>
@@ -221,7 +221,7 @@
     </w:p>
     <w:p>
       <w:pPr>
-        <w:pStyle w:val="Prrafodelista"/>
+        <w:pStyle w:val="ListParagraph"/>
         <w:spacing w:after="0"/>
       </w:pPr>
       <w:r>
@@ -230,7 +230,7 @@
     </w:p>
     <w:p>
       <w:pPr>
-        <w:pStyle w:val="Prrafodelista"/>
+        <w:pStyle w:val="ListParagraph"/>
         <w:spacing w:after="0"/>
       </w:pPr>
       <w:r>
@@ -281,7 +281,7 @@
     </w:p>
     <w:p>
       <w:pPr>
-        <w:pStyle w:val="Prrafodelista"/>
+        <w:pStyle w:val="ListParagraph"/>
         <w:spacing w:after="0"/>
       </w:pPr>
       <w:r>
@@ -290,7 +290,7 @@
     </w:p>
     <w:p>
       <w:pPr>
-        <w:pStyle w:val="Prrafodelista"/>
+        <w:pStyle w:val="ListParagraph"/>
         <w:spacing w:after="0"/>
       </w:pPr>
       <w:r>
@@ -300,7 +300,7 @@
     </w:p>
     <w:p>
       <w:pPr>
-        <w:pStyle w:val="Prrafodelista"/>
+        <w:pStyle w:val="ListParagraph"/>
         <w:spacing w:after="0"/>
       </w:pPr>
       <w:r>
@@ -310,7 +310,7 @@
     </w:p>
     <w:p>
       <w:pPr>
-        <w:pStyle w:val="Prrafodelista"/>
+        <w:pStyle w:val="ListParagraph"/>
         <w:spacing w:after="0"/>
       </w:pPr>
       <w:r>
@@ -326,7 +326,7 @@
     </w:p>
     <w:p>
       <w:pPr>
-        <w:pStyle w:val="Prrafodelista"/>
+        <w:pStyle w:val="ListParagraph"/>
         <w:spacing w:after="0"/>
       </w:pPr>
       <w:r>
@@ -336,7 +336,7 @@
     </w:p>
     <w:p>
       <w:pPr>
-        <w:pStyle w:val="Prrafodelista"/>
+        <w:pStyle w:val="ListParagraph"/>
         <w:spacing w:after="0"/>
       </w:pPr>
       <w:r>
@@ -346,7 +346,7 @@
     </w:p>
     <w:p>
       <w:pPr>
-        <w:pStyle w:val="Prrafodelista"/>
+        <w:pStyle w:val="ListParagraph"/>
         <w:spacing w:after="0"/>
         <w:rPr>
           <w:b/>
@@ -355,7 +355,7 @@
     </w:p>
     <w:p>
       <w:pPr>
-        <w:pStyle w:val="Prrafodelista"/>
+        <w:pStyle w:val="ListParagraph"/>
         <w:spacing w:after="0"/>
       </w:pPr>
       <w:proofErr w:type="spellStart"/>
@@ -1169,7 +1169,7 @@
     </w:p>
     <w:p>
       <w:pPr>
-        <w:pStyle w:val="Prrafodelista"/>
+        <w:pStyle w:val="ListParagraph"/>
         <w:numPr>
           <w:ilvl w:val="0"/>
           <w:numId w:val="4"/>
@@ -1223,7 +1223,7 @@
     </w:p>
     <w:p>
       <w:pPr>
-        <w:pStyle w:val="Prrafodelista"/>
+        <w:pStyle w:val="ListParagraph"/>
       </w:pPr>
       <w:r>
         <w:t xml:space="preserve">operadores = + | - | = | == | </w:t>
@@ -1237,7 +1237,7 @@
     </w:p>
     <w:p>
       <w:pPr>
-        <w:pStyle w:val="Prrafodelista"/>
+        <w:pStyle w:val="ListParagraph"/>
       </w:pPr>
       <w:proofErr w:type="spellStart"/>
       <w:r>
@@ -1250,7 +1250,7 @@
     </w:p>
     <w:p>
       <w:pPr>
-        <w:pStyle w:val="Prrafodelista"/>
+        <w:pStyle w:val="ListParagraph"/>
         <w:rPr>
           <w:vertAlign w:val="superscript"/>
         </w:rPr>
@@ -1282,7 +1282,7 @@
     </w:p>
     <w:p>
       <w:pPr>
-        <w:pStyle w:val="Prrafodelista"/>
+        <w:pStyle w:val="ListParagraph"/>
       </w:pPr>
       <w:r>
         <w:t>contaste = (</w:t>
@@ -1368,12 +1368,12 @@
     </w:p>
     <w:p>
       <w:pPr>
-        <w:pStyle w:val="Prrafodelista"/>
-      </w:pPr>
-    </w:p>
-    <w:p>
-      <w:pPr>
-        <w:pStyle w:val="Prrafodelista"/>
+        <w:pStyle w:val="ListParagraph"/>
+      </w:pPr>
+    </w:p>
+    <w:p>
+      <w:pPr>
+        <w:pStyle w:val="ListParagraph"/>
       </w:pPr>
       <w:proofErr w:type="spellStart"/>
       <w:r>
@@ -1386,7 +1386,7 @@
     </w:p>
     <w:p>
       <w:pPr>
-        <w:pStyle w:val="Prrafodelista"/>
+        <w:pStyle w:val="ListParagraph"/>
       </w:pPr>
       <w:r>
         <w:t>digito = 0 | 1 | 2 | 3 | 4 | 5 | 6 | 7 | 8 | 9</w:t>
@@ -1394,7 +1394,7 @@
     </w:p>
     <w:p>
       <w:pPr>
-        <w:pStyle w:val="Prrafodelista"/>
+        <w:pStyle w:val="ListParagraph"/>
       </w:pPr>
       <w:r>
         <w:t>letra = a | b | c | d | e | f | g | h | i | j | k | l | m | n | o | p | q | r | s | t | u |v | w | x | y | z</w:t>
@@ -1405,7 +1405,7 @@
     </w:p>
     <w:p>
       <w:pPr>
-        <w:pStyle w:val="Prrafodelista"/>
+        <w:pStyle w:val="ListParagraph"/>
         <w:numPr>
           <w:ilvl w:val="0"/>
           <w:numId w:val="4"/>
@@ -1422,7 +1422,7 @@
     </w:p>
     <w:tbl>
       <w:tblPr>
-        <w:tblStyle w:val="Tablaconcuadrcula"/>
+        <w:tblStyle w:val="TableGrid"/>
         <w:tblW w:w="0" w:type="auto"/>
         <w:tblInd w:w="708" w:type="dxa"/>
         <w:tblLook w:val="04A0" w:firstRow="1" w:lastRow="0" w:firstColumn="1" w:lastColumn="0" w:noHBand="0" w:noVBand="1"/>
@@ -1459,7 +1459,7 @@
               </w:rPr>
             </w:pPr>
             <w:r>
-              <w:t>i</w:t>
+              <w:t>I</w:t>
             </w:r>
           </w:p>
         </w:tc>
@@ -3335,7 +3335,7 @@
     </w:p>
     <w:tbl>
       <w:tblPr>
-        <w:tblStyle w:val="Tablaconcuadrcula"/>
+        <w:tblStyle w:val="TableGrid"/>
         <w:tblW w:w="0" w:type="auto"/>
         <w:tblInd w:w="708" w:type="dxa"/>
         <w:tblLook w:val="04A0" w:firstRow="1" w:lastRow="0" w:firstColumn="1" w:lastColumn="0" w:noHBand="0" w:noVBand="1"/>
@@ -3496,7 +3496,7 @@
               <w:jc w:val="center"/>
             </w:pPr>
             <w:r>
-              <w:t>{2, 5}</w:t>
+              <w:t>2</w:t>
             </w:r>
           </w:p>
         </w:tc>
@@ -3690,6 +3690,9 @@
             <w:r>
               <w:t>2</w:t>
             </w:r>
+            <w:r>
+              <w:t>-</w:t>
+            </w:r>
           </w:p>
         </w:tc>
         <w:tc>
@@ -4098,6 +4101,104 @@
           </w:p>
         </w:tc>
       </w:tr>
+      <w:tr>
+        <w:tc>
+          <w:tcPr>
+            <w:tcW w:w="708" w:type="dxa"/>
+          </w:tcPr>
+          <w:p/>
+        </w:tc>
+        <w:tc>
+          <w:tcPr>
+            <w:tcW w:w="708" w:type="dxa"/>
+          </w:tcPr>
+          <w:p>
+            <w:pPr>
+              <w:jc w:val="center"/>
+            </w:pPr>
+          </w:p>
+        </w:tc>
+        <w:tc>
+          <w:tcPr>
+            <w:tcW w:w="707" w:type="dxa"/>
+          </w:tcPr>
+          <w:p>
+            <w:pPr>
+              <w:jc w:val="center"/>
+            </w:pPr>
+          </w:p>
+        </w:tc>
+        <w:tc>
+          <w:tcPr>
+            <w:tcW w:w="708" w:type="dxa"/>
+          </w:tcPr>
+          <w:p>
+            <w:pPr>
+              <w:jc w:val="center"/>
+            </w:pPr>
+          </w:p>
+        </w:tc>
+        <w:tc>
+          <w:tcPr>
+            <w:tcW w:w="708" w:type="dxa"/>
+          </w:tcPr>
+          <w:p>
+            <w:pPr>
+              <w:jc w:val="center"/>
+            </w:pPr>
+          </w:p>
+        </w:tc>
+        <w:tc>
+          <w:tcPr>
+            <w:tcW w:w="708" w:type="dxa"/>
+          </w:tcPr>
+          <w:p>
+            <w:pPr>
+              <w:jc w:val="center"/>
+            </w:pPr>
+          </w:p>
+        </w:tc>
+        <w:tc>
+          <w:tcPr>
+            <w:tcW w:w="709" w:type="dxa"/>
+          </w:tcPr>
+          <w:p>
+            <w:pPr>
+              <w:jc w:val="center"/>
+            </w:pPr>
+          </w:p>
+        </w:tc>
+        <w:tc>
+          <w:tcPr>
+            <w:tcW w:w="709" w:type="dxa"/>
+          </w:tcPr>
+          <w:p>
+            <w:pPr>
+              <w:jc w:val="center"/>
+            </w:pPr>
+          </w:p>
+        </w:tc>
+        <w:tc>
+          <w:tcPr>
+            <w:tcW w:w="719" w:type="dxa"/>
+          </w:tcPr>
+          <w:p>
+            <w:pPr>
+              <w:jc w:val="center"/>
+            </w:pPr>
+          </w:p>
+        </w:tc>
+        <w:tc>
+          <w:tcPr>
+            <w:tcW w:w="709" w:type="dxa"/>
+          </w:tcPr>
+          <w:p>
+            <w:pPr>
+              <w:jc w:val="center"/>
+            </w:pPr>
+          </w:p>
+        </w:tc>
+      </w:tr>
     </w:tbl>
     <w:p>
       <w:pPr>
@@ -4114,7 +4215,7 @@
     </w:p>
     <w:tbl>
       <w:tblPr>
-        <w:tblStyle w:val="Tablaconcuadrcula"/>
+        <w:tblStyle w:val="TableGrid"/>
         <w:tblW w:w="8359" w:type="dxa"/>
         <w:tblInd w:w="708" w:type="dxa"/>
         <w:tblLook w:val="04A0" w:firstRow="1" w:lastRow="0" w:firstColumn="1" w:lastColumn="0" w:noHBand="0" w:noVBand="1"/>
@@ -4167,11 +4268,9 @@
             <w:tcW w:w="2126" w:type="dxa"/>
           </w:tcPr>
           <w:p>
-            <w:proofErr w:type="spellStart"/>
-            <w:r>
-              <w:t>digitos</w:t>
-            </w:r>
-            <w:proofErr w:type="spellEnd"/>
+            <w:r>
+              <w:t>Dígitos</w:t>
+            </w:r>
           </w:p>
         </w:tc>
       </w:tr>
@@ -4191,6 +4290,9 @@
             <w:tcW w:w="2326" w:type="dxa"/>
           </w:tcPr>
           <w:p>
+            <w:pPr>
+              <w:jc w:val="center"/>
+            </w:pPr>
             <w:r>
               <w:t>1</w:t>
             </w:r>
@@ -4200,13 +4302,21 @@
           <w:tcPr>
             <w:tcW w:w="2551" w:type="dxa"/>
           </w:tcPr>
-          <w:p/>
+          <w:p>
+            <w:pPr>
+              <w:jc w:val="center"/>
+            </w:pPr>
+          </w:p>
         </w:tc>
         <w:tc>
           <w:tcPr>
             <w:tcW w:w="2126" w:type="dxa"/>
           </w:tcPr>
-          <w:p/>
+          <w:p>
+            <w:pPr>
+              <w:jc w:val="center"/>
+            </w:pPr>
+          </w:p>
         </w:tc>
       </w:tr>
       <w:tr>
@@ -4218,6 +4328,9 @@
             <w:r>
               <w:t>1</w:t>
             </w:r>
+            <w:r>
+              <w:t>-</w:t>
+            </w:r>
           </w:p>
         </w:tc>
         <w:tc>
@@ -4225,8 +4338,11 @@
             <w:tcW w:w="2326" w:type="dxa"/>
           </w:tcPr>
           <w:p>
-            <w:r>
-              <w:t>{1, 2}</w:t>
+            <w:pPr>
+              <w:jc w:val="center"/>
+            </w:pPr>
+            <w:r>
+              <w:t>1</w:t>
             </w:r>
           </w:p>
         </w:tc>
@@ -4235,8 +4351,11 @@
             <w:tcW w:w="2551" w:type="dxa"/>
           </w:tcPr>
           <w:p>
-            <w:r>
-              <w:t>{1, 2}</w:t>
+            <w:pPr>
+              <w:jc w:val="center"/>
+            </w:pPr>
+            <w:r>
+              <w:t>1</w:t>
             </w:r>
           </w:p>
         </w:tc>
@@ -4245,8 +4364,11 @@
             <w:tcW w:w="2126" w:type="dxa"/>
           </w:tcPr>
           <w:p>
-            <w:r>
-              <w:t>{1, 2}</w:t>
+            <w:pPr>
+              <w:jc w:val="center"/>
+            </w:pPr>
+            <w:r>
+              <w:t>1</w:t>
             </w:r>
           </w:p>
         </w:tc>
@@ -4256,29 +4378,37 @@
           <w:tcPr>
             <w:tcW w:w="1356" w:type="dxa"/>
           </w:tcPr>
-          <w:p>
-            <w:r>
-              <w:t>2-</w:t>
-            </w:r>
-          </w:p>
+          <w:p/>
         </w:tc>
         <w:tc>
           <w:tcPr>
             <w:tcW w:w="2326" w:type="dxa"/>
           </w:tcPr>
-          <w:p/>
+          <w:p>
+            <w:pPr>
+              <w:jc w:val="center"/>
+            </w:pPr>
+          </w:p>
         </w:tc>
         <w:tc>
           <w:tcPr>
             <w:tcW w:w="2551" w:type="dxa"/>
           </w:tcPr>
-          <w:p/>
+          <w:p>
+            <w:pPr>
+              <w:jc w:val="center"/>
+            </w:pPr>
+          </w:p>
         </w:tc>
         <w:tc>
           <w:tcPr>
             <w:tcW w:w="2126" w:type="dxa"/>
           </w:tcPr>
-          <w:p/>
+          <w:p>
+            <w:pPr>
+              <w:jc w:val="center"/>
+            </w:pPr>
+          </w:p>
         </w:tc>
       </w:tr>
     </w:tbl>
@@ -4292,12 +4422,13 @@
         <w:ind w:left="708"/>
       </w:pPr>
       <w:r>
+        <w:lastRenderedPageBreak/>
         <w:t>Constantes</w:t>
       </w:r>
     </w:p>
     <w:tbl>
       <w:tblPr>
-        <w:tblStyle w:val="Tablaconcuadrcula"/>
+        <w:tblStyle w:val="TableGrid"/>
         <w:tblW w:w="0" w:type="auto"/>
         <w:tblInd w:w="708" w:type="dxa"/>
         <w:tblLook w:val="04A0" w:firstRow="1" w:lastRow="0" w:firstColumn="1" w:lastColumn="0" w:noHBand="0" w:noVBand="1"/>
@@ -4363,8 +4494,16 @@
             <w:tcW w:w="1546" w:type="dxa"/>
           </w:tcPr>
           <w:p>
+            <w:proofErr w:type="gramStart"/>
             <w:r>
               <w:t>A</w:t>
+            </w:r>
+            <w:r>
+              <w:t>(</w:t>
+            </w:r>
+            <w:proofErr w:type="gramEnd"/>
+            <w:r>
+              <w:t>0)</w:t>
             </w:r>
             <w:r>
               <w:t>+</w:t>
@@ -4430,9 +4569,20 @@
             <w:tcW w:w="1546" w:type="dxa"/>
           </w:tcPr>
           <w:p>
+            <w:proofErr w:type="gramStart"/>
             <w:r>
               <w:t>B</w:t>
             </w:r>
+            <w:r>
+              <w:t>(</w:t>
+            </w:r>
+            <w:proofErr w:type="gramEnd"/>
+            <w:r>
+              <w:t>1</w:t>
+            </w:r>
+            <w:r>
+              <w:t>)</w:t>
+            </w:r>
           </w:p>
         </w:tc>
         <w:tc>
@@ -4444,7 +4594,7 @@
               <w:jc w:val="center"/>
             </w:pPr>
             <w:r>
-              <w:t>{B, D}</w:t>
+              <w:t>D</w:t>
             </w:r>
           </w:p>
         </w:tc>
@@ -4488,9 +4638,20 @@
             <w:tcW w:w="1546" w:type="dxa"/>
           </w:tcPr>
           <w:p>
+            <w:proofErr w:type="gramStart"/>
             <w:r>
               <w:t>C</w:t>
             </w:r>
+            <w:r>
+              <w:t>(</w:t>
+            </w:r>
+            <w:proofErr w:type="gramEnd"/>
+            <w:r>
+              <w:t>2</w:t>
+            </w:r>
+            <w:r>
+              <w:t>)</w:t>
+            </w:r>
           </w:p>
         </w:tc>
         <w:tc>
@@ -4502,7 +4663,7 @@
               <w:jc w:val="center"/>
             </w:pPr>
             <w:r>
-              <w:t>{C, D}</w:t>
+              <w:t>E</w:t>
             </w:r>
           </w:p>
         </w:tc>
@@ -4543,13 +4704,147 @@
             <w:tcW w:w="1546" w:type="dxa"/>
           </w:tcPr>
           <w:p>
+            <w:proofErr w:type="gramStart"/>
             <w:r>
               <w:t>D</w:t>
             </w:r>
             <w:r>
+              <w:t>(</w:t>
+            </w:r>
+            <w:proofErr w:type="gramEnd"/>
+            <w:r>
+              <w:t>3</w:t>
+            </w:r>
+            <w:r>
+              <w:t>)</w:t>
+            </w:r>
+            <w:r>
               <w:t>-</w:t>
             </w:r>
           </w:p>
+        </w:tc>
+        <w:tc>
+          <w:tcPr>
+            <w:tcW w:w="1602" w:type="dxa"/>
+          </w:tcPr>
+          <w:p>
+            <w:pPr>
+              <w:jc w:val="center"/>
+            </w:pPr>
+            <w:r>
+              <w:t>D</w:t>
+            </w:r>
+          </w:p>
+        </w:tc>
+        <w:tc>
+          <w:tcPr>
+            <w:tcW w:w="1546" w:type="dxa"/>
+          </w:tcPr>
+          <w:p>
+            <w:pPr>
+              <w:jc w:val="center"/>
+            </w:pPr>
+            <w:r>
+              <w:t>C</w:t>
+            </w:r>
+          </w:p>
+        </w:tc>
+        <w:tc>
+          <w:tcPr>
+            <w:tcW w:w="1546" w:type="dxa"/>
+          </w:tcPr>
+          <w:p>
+            <w:pPr>
+              <w:jc w:val="center"/>
+            </w:pPr>
+          </w:p>
+        </w:tc>
+        <w:tc>
+          <w:tcPr>
+            <w:tcW w:w="1546" w:type="dxa"/>
+          </w:tcPr>
+          <w:p>
+            <w:pPr>
+              <w:jc w:val="center"/>
+            </w:pPr>
+          </w:p>
+        </w:tc>
+      </w:tr>
+      <w:tr>
+        <w:tc>
+          <w:tcPr>
+            <w:tcW w:w="1546" w:type="dxa"/>
+          </w:tcPr>
+          <w:p>
+            <w:proofErr w:type="gramStart"/>
+            <w:r>
+              <w:t>E</w:t>
+            </w:r>
+            <w:r>
+              <w:t>(</w:t>
+            </w:r>
+            <w:proofErr w:type="gramEnd"/>
+            <w:r>
+              <w:t>4</w:t>
+            </w:r>
+            <w:r>
+              <w:t>)</w:t>
+            </w:r>
+            <w:r>
+              <w:t>-</w:t>
+            </w:r>
+          </w:p>
+        </w:tc>
+        <w:tc>
+          <w:tcPr>
+            <w:tcW w:w="1602" w:type="dxa"/>
+          </w:tcPr>
+          <w:p>
+            <w:pPr>
+              <w:jc w:val="center"/>
+            </w:pPr>
+            <w:r>
+              <w:t>E</w:t>
+            </w:r>
+          </w:p>
+        </w:tc>
+        <w:tc>
+          <w:tcPr>
+            <w:tcW w:w="1546" w:type="dxa"/>
+          </w:tcPr>
+          <w:p>
+            <w:pPr>
+              <w:jc w:val="center"/>
+            </w:pPr>
+          </w:p>
+        </w:tc>
+        <w:tc>
+          <w:tcPr>
+            <w:tcW w:w="1546" w:type="dxa"/>
+          </w:tcPr>
+          <w:p>
+            <w:pPr>
+              <w:jc w:val="center"/>
+            </w:pPr>
+          </w:p>
+        </w:tc>
+        <w:tc>
+          <w:tcPr>
+            <w:tcW w:w="1546" w:type="dxa"/>
+          </w:tcPr>
+          <w:p>
+            <w:pPr>
+              <w:jc w:val="center"/>
+            </w:pPr>
+          </w:p>
+        </w:tc>
+      </w:tr>
+      <w:tr>
+        <w:tc>
+          <w:tcPr>
+            <w:tcW w:w="1546" w:type="dxa"/>
+          </w:tcPr>
+          <w:p/>
         </w:tc>
         <w:tc>
           <w:tcPr>
@@ -4611,7 +4906,7 @@
 </file>
 
 <file path=word/numbering.xml><?xml version="1.0" encoding="utf-8"?>
-<w:numbering xmlns:wpc="http://schemas.microsoft.com/office/word/2010/wordprocessingCanvas" xmlns:cx="http://schemas.microsoft.com/office/drawing/2014/chartex" xmlns:cx1="http://schemas.microsoft.com/office/drawing/2015/9/8/chartex" xmlns:cx2="http://schemas.microsoft.com/office/drawing/2015/10/21/chartex" xmlns:cx3="http://schemas.microsoft.com/office/drawing/2016/5/9/chartex" xmlns:cx4="http://schemas.microsoft.com/office/drawing/2016/5/10/chartex" xmlns:cx5="http://schemas.microsoft.com/office/drawing/2016/5/11/chartex" xmlns:cx6="http://schemas.microsoft.com/office/drawing/2016/5/12/chartex" xmlns:cx7="http://schemas.microsoft.com/office/drawing/2016/5/13/chartex" xmlns:cx8="http://schemas.microsoft.com/office/drawing/2016/5/14/chartex" xmlns:mc="http://schemas.openxmlformats.org/markup-compatibility/2006" xmlns:o="urn:schemas-microsoft-com:office:office" xmlns:r="http://schemas.openxmlformats.org/officeDocument/2006/relationships" xmlns:m="http://schemas.openxmlformats.org/officeDocument/2006/math" xmlns:v="urn:schemas-microsoft-com:vml" xmlns:wp14="http://schemas.microsoft.com/office/word/2010/wordprocessingDrawing" xmlns:wp="http://schemas.openxmlformats.org/drawingml/2006/wordprocessingDrawing" xmlns:w10="urn:schemas-microsoft-com:office:word" xmlns:w="http://schemas.openxmlformats.org/wordprocessingml/2006/main" xmlns:w14="http://schemas.microsoft.com/office/word/2010/wordml" xmlns:w15="http://schemas.microsoft.com/office/word/2012/wordml" xmlns:w16se="http://schemas.microsoft.com/office/word/2015/wordml/symex" xmlns:wpg="http://schemas.microsoft.com/office/word/2010/wordprocessingGroup" xmlns:wpi="http://schemas.microsoft.com/office/word/2010/wordprocessingInk" xmlns:wne="http://schemas.microsoft.com/office/word/2006/wordml" xmlns:wps="http://schemas.microsoft.com/office/word/2010/wordprocessingShape" mc:Ignorable="w14 w15 w16se wp14">
+<w:numbering xmlns:wpc="http://schemas.microsoft.com/office/word/2010/wordprocessingCanvas" xmlns:cx="http://schemas.microsoft.com/office/drawing/2014/chartex" xmlns:cx1="http://schemas.microsoft.com/office/drawing/2015/9/8/chartex" xmlns:cx2="http://schemas.microsoft.com/office/drawing/2015/10/21/chartex" xmlns:cx3="http://schemas.microsoft.com/office/drawing/2016/5/9/chartex" xmlns:cx4="http://schemas.microsoft.com/office/drawing/2016/5/10/chartex" xmlns:cx5="http://schemas.microsoft.com/office/drawing/2016/5/11/chartex" xmlns:mc="http://schemas.openxmlformats.org/markup-compatibility/2006" xmlns:o="urn:schemas-microsoft-com:office:office" xmlns:r="http://schemas.openxmlformats.org/officeDocument/2006/relationships" xmlns:m="http://schemas.openxmlformats.org/officeDocument/2006/math" xmlns:v="urn:schemas-microsoft-com:vml" xmlns:wp14="http://schemas.microsoft.com/office/word/2010/wordprocessingDrawing" xmlns:wp="http://schemas.openxmlformats.org/drawingml/2006/wordprocessingDrawing" xmlns:w10="urn:schemas-microsoft-com:office:word" xmlns:w="http://schemas.openxmlformats.org/wordprocessingml/2006/main" xmlns:w14="http://schemas.microsoft.com/office/word/2010/wordml" xmlns:w15="http://schemas.microsoft.com/office/word/2012/wordml" xmlns:w16se="http://schemas.microsoft.com/office/word/2015/wordml/symex" xmlns:wpg="http://schemas.microsoft.com/office/word/2010/wordprocessingGroup" xmlns:wpi="http://schemas.microsoft.com/office/word/2010/wordprocessingInk" xmlns:wne="http://schemas.microsoft.com/office/word/2006/wordml" xmlns:wps="http://schemas.microsoft.com/office/word/2010/wordprocessingShape" mc:Ignorable="w14 w15 w16se wp14">
   <w:abstractNum w:abstractNumId="0" w15:restartNumberingAfterBreak="0">
     <w:nsid w:val="26F37ABB"/>
     <w:multiLevelType w:val="hybridMultilevel"/>
@@ -5384,11 +5679,11 @@
     <w:name w:val="Normal"/>
     <w:qFormat/>
   </w:style>
-  <w:style w:type="paragraph" w:styleId="Ttulo1">
+  <w:style w:type="paragraph" w:styleId="Heading1">
     <w:name w:val="heading 1"/>
     <w:basedOn w:val="Normal"/>
     <w:next w:val="Normal"/>
-    <w:link w:val="Ttulo1Car"/>
+    <w:link w:val="Heading1Char"/>
     <w:uiPriority w:val="9"/>
     <w:qFormat/>
     <w:rsid w:val="002E6A23"/>
@@ -5405,13 +5700,13 @@
       <w:szCs w:val="32"/>
     </w:rPr>
   </w:style>
-  <w:style w:type="character" w:default="1" w:styleId="Fuentedeprrafopredeter">
+  <w:style w:type="character" w:default="1" w:styleId="DefaultParagraphFont">
     <w:name w:val="Default Paragraph Font"/>
     <w:uiPriority w:val="1"/>
     <w:semiHidden/>
     <w:unhideWhenUsed/>
   </w:style>
-  <w:style w:type="table" w:default="1" w:styleId="Tablanormal">
+  <w:style w:type="table" w:default="1" w:styleId="TableNormal">
     <w:name w:val="Normal Table"/>
     <w:uiPriority w:val="99"/>
     <w:semiHidden/>
@@ -5426,13 +5721,13 @@
       </w:tblCellMar>
     </w:tblPr>
   </w:style>
-  <w:style w:type="numbering" w:default="1" w:styleId="Sinlista">
+  <w:style w:type="numbering" w:default="1" w:styleId="NoList">
     <w:name w:val="No List"/>
     <w:uiPriority w:val="99"/>
     <w:semiHidden/>
     <w:unhideWhenUsed/>
   </w:style>
-  <w:style w:type="paragraph" w:styleId="Prrafodelista">
+  <w:style w:type="paragraph" w:styleId="ListParagraph">
     <w:name w:val="List Paragraph"/>
     <w:basedOn w:val="Normal"/>
     <w:uiPriority w:val="34"/>
@@ -5443,9 +5738,9 @@
       <w:contextualSpacing/>
     </w:pPr>
   </w:style>
-  <w:style w:type="character" w:styleId="Textoennegrita">
+  <w:style w:type="character" w:styleId="Strong">
     <w:name w:val="Strong"/>
-    <w:basedOn w:val="Fuentedeprrafopredeter"/>
+    <w:basedOn w:val="DefaultParagraphFont"/>
     <w:uiPriority w:val="22"/>
     <w:qFormat/>
     <w:rsid w:val="00EC43F2"/>
@@ -5454,10 +5749,10 @@
       <w:bCs/>
     </w:rPr>
   </w:style>
-  <w:style w:type="character" w:customStyle="1" w:styleId="Ttulo1Car">
-    <w:name w:val="Título 1 Car"/>
-    <w:basedOn w:val="Fuentedeprrafopredeter"/>
-    <w:link w:val="Ttulo1"/>
+  <w:style w:type="character" w:customStyle="1" w:styleId="Heading1Char">
+    <w:name w:val="Heading 1 Char"/>
+    <w:basedOn w:val="DefaultParagraphFont"/>
+    <w:link w:val="Heading1"/>
     <w:uiPriority w:val="9"/>
     <w:rsid w:val="002E6A23"/>
     <w:rPr>
@@ -5467,9 +5762,9 @@
       <w:szCs w:val="32"/>
     </w:rPr>
   </w:style>
-  <w:style w:type="table" w:styleId="Tablaconcuadrcula">
+  <w:style w:type="table" w:styleId="TableGrid">
     <w:name w:val="Table Grid"/>
-    <w:basedOn w:val="Tablanormal"/>
+    <w:basedOn w:val="TableNormal"/>
     <w:uiPriority w:val="39"/>
     <w:rsid w:val="007A34A6"/>
     <w:pPr>

</xml_diff>

<commit_message>
Automatas funcionando, revisar de nuevo lenguaje constantes para estar seguro
</commit_message>
<xml_diff>
--- a/TP 2/TP 2 resolucion.docx
+++ b/TP 2/TP 2 resolucion.docx
@@ -1,10 +1,10 @@
 
 <file path=word/document.xml><?xml version="1.0" encoding="utf-8"?>
-<w:document xmlns:wpc="http://schemas.microsoft.com/office/word/2010/wordprocessingCanvas" xmlns:cx="http://schemas.microsoft.com/office/drawing/2014/chartex" xmlns:cx1="http://schemas.microsoft.com/office/drawing/2015/9/8/chartex" xmlns:cx2="http://schemas.microsoft.com/office/drawing/2015/10/21/chartex" xmlns:cx3="http://schemas.microsoft.com/office/drawing/2016/5/9/chartex" xmlns:cx4="http://schemas.microsoft.com/office/drawing/2016/5/10/chartex" xmlns:cx5="http://schemas.microsoft.com/office/drawing/2016/5/11/chartex" xmlns:mc="http://schemas.openxmlformats.org/markup-compatibility/2006" xmlns:o="urn:schemas-microsoft-com:office:office" xmlns:r="http://schemas.openxmlformats.org/officeDocument/2006/relationships" xmlns:m="http://schemas.openxmlformats.org/officeDocument/2006/math" xmlns:v="urn:schemas-microsoft-com:vml" xmlns:wp14="http://schemas.microsoft.com/office/word/2010/wordprocessingDrawing" xmlns:wp="http://schemas.openxmlformats.org/drawingml/2006/wordprocessingDrawing" xmlns:w10="urn:schemas-microsoft-com:office:word" xmlns:w="http://schemas.openxmlformats.org/wordprocessingml/2006/main" xmlns:w14="http://schemas.microsoft.com/office/word/2010/wordml" xmlns:w15="http://schemas.microsoft.com/office/word/2012/wordml" xmlns:w16se="http://schemas.microsoft.com/office/word/2015/wordml/symex" xmlns:wpg="http://schemas.microsoft.com/office/word/2010/wordprocessingGroup" xmlns:wpi="http://schemas.microsoft.com/office/word/2010/wordprocessingInk" xmlns:wne="http://schemas.microsoft.com/office/word/2006/wordml" xmlns:wps="http://schemas.microsoft.com/office/word/2010/wordprocessingShape" mc:Ignorable="w14 w15 w16se wp14">
+<w:document xmlns:wpc="http://schemas.microsoft.com/office/word/2010/wordprocessingCanvas" xmlns:cx="http://schemas.microsoft.com/office/drawing/2014/chartex" xmlns:cx1="http://schemas.microsoft.com/office/drawing/2015/9/8/chartex" xmlns:cx2="http://schemas.microsoft.com/office/drawing/2015/10/21/chartex" xmlns:cx3="http://schemas.microsoft.com/office/drawing/2016/5/9/chartex" xmlns:cx4="http://schemas.microsoft.com/office/drawing/2016/5/10/chartex" xmlns:cx5="http://schemas.microsoft.com/office/drawing/2016/5/11/chartex" xmlns:cx6="http://schemas.microsoft.com/office/drawing/2016/5/12/chartex" xmlns:cx7="http://schemas.microsoft.com/office/drawing/2016/5/13/chartex" xmlns:cx8="http://schemas.microsoft.com/office/drawing/2016/5/14/chartex" xmlns:mc="http://schemas.openxmlformats.org/markup-compatibility/2006" xmlns:o="urn:schemas-microsoft-com:office:office" xmlns:r="http://schemas.openxmlformats.org/officeDocument/2006/relationships" xmlns:m="http://schemas.openxmlformats.org/officeDocument/2006/math" xmlns:v="urn:schemas-microsoft-com:vml" xmlns:wp14="http://schemas.microsoft.com/office/word/2010/wordprocessingDrawing" xmlns:wp="http://schemas.openxmlformats.org/drawingml/2006/wordprocessingDrawing" xmlns:w10="urn:schemas-microsoft-com:office:word" xmlns:w="http://schemas.openxmlformats.org/wordprocessingml/2006/main" xmlns:w14="http://schemas.microsoft.com/office/word/2010/wordml" xmlns:w15="http://schemas.microsoft.com/office/word/2012/wordml" xmlns:w16se="http://schemas.microsoft.com/office/word/2015/wordml/symex" xmlns:wpg="http://schemas.microsoft.com/office/word/2010/wordprocessingGroup" xmlns:wpi="http://schemas.microsoft.com/office/word/2010/wordprocessingInk" xmlns:wne="http://schemas.microsoft.com/office/word/2006/wordml" xmlns:wps="http://schemas.microsoft.com/office/word/2010/wordprocessingShape" mc:Ignorable="w14 w15 w16se wp14">
   <w:body>
     <w:p>
       <w:pPr>
-        <w:pStyle w:val="ListParagraph"/>
+        <w:pStyle w:val="Prrafodelista"/>
         <w:spacing w:after="0"/>
         <w:rPr>
           <w:i/>
@@ -13,7 +13,7 @@
     </w:p>
     <w:p>
       <w:pPr>
-        <w:pStyle w:val="ListParagraph"/>
+        <w:pStyle w:val="Prrafodelista"/>
         <w:numPr>
           <w:ilvl w:val="0"/>
           <w:numId w:val="4"/>
@@ -48,7 +48,7 @@
     </w:p>
     <w:p>
       <w:pPr>
-        <w:pStyle w:val="ListParagraph"/>
+        <w:pStyle w:val="Prrafodelista"/>
         <w:spacing w:after="0"/>
       </w:pPr>
       <w:proofErr w:type="spellStart"/>
@@ -62,7 +62,7 @@
     </w:p>
     <w:p>
       <w:pPr>
-        <w:pStyle w:val="ListParagraph"/>
+        <w:pStyle w:val="Prrafodelista"/>
         <w:spacing w:after="0"/>
       </w:pPr>
       <w:r>
@@ -83,7 +83,7 @@
     </w:p>
     <w:p>
       <w:pPr>
-        <w:pStyle w:val="ListParagraph"/>
+        <w:pStyle w:val="Prrafodelista"/>
         <w:spacing w:after="0"/>
       </w:pPr>
       <w:r>
@@ -92,7 +92,7 @@
     </w:p>
     <w:p>
       <w:pPr>
-        <w:pStyle w:val="ListParagraph"/>
+        <w:pStyle w:val="Prrafodelista"/>
         <w:spacing w:after="0"/>
       </w:pPr>
       <w:r>
@@ -101,7 +101,7 @@
     </w:p>
     <w:p>
       <w:pPr>
-        <w:pStyle w:val="ListParagraph"/>
+        <w:pStyle w:val="Prrafodelista"/>
         <w:spacing w:after="0"/>
         <w:ind w:firstLine="696"/>
       </w:pPr>
@@ -111,7 +111,7 @@
     </w:p>
     <w:p>
       <w:pPr>
-        <w:pStyle w:val="ListParagraph"/>
+        <w:pStyle w:val="Prrafodelista"/>
         <w:spacing w:after="0"/>
       </w:pPr>
       <w:r>
@@ -121,7 +121,7 @@
     </w:p>
     <w:p>
       <w:pPr>
-        <w:pStyle w:val="ListParagraph"/>
+        <w:pStyle w:val="Prrafodelista"/>
         <w:spacing w:after="0"/>
       </w:pPr>
       <w:r>
@@ -131,7 +131,7 @@
     </w:p>
     <w:p>
       <w:pPr>
-        <w:pStyle w:val="ListParagraph"/>
+        <w:pStyle w:val="Prrafodelista"/>
         <w:spacing w:after="0"/>
       </w:pPr>
       <w:r>
@@ -141,7 +141,7 @@
     </w:p>
     <w:p>
       <w:pPr>
-        <w:pStyle w:val="ListParagraph"/>
+        <w:pStyle w:val="Prrafodelista"/>
         <w:spacing w:after="0"/>
       </w:pPr>
       <w:r>
@@ -151,7 +151,7 @@
     </w:p>
     <w:p>
       <w:pPr>
-        <w:pStyle w:val="ListParagraph"/>
+        <w:pStyle w:val="Prrafodelista"/>
         <w:spacing w:after="0"/>
       </w:pPr>
       <w:r>
@@ -161,7 +161,7 @@
     </w:p>
     <w:p>
       <w:pPr>
-        <w:pStyle w:val="ListParagraph"/>
+        <w:pStyle w:val="Prrafodelista"/>
         <w:spacing w:after="0"/>
       </w:pPr>
       <w:r>
@@ -171,7 +171,7 @@
     </w:p>
     <w:p>
       <w:pPr>
-        <w:pStyle w:val="ListParagraph"/>
+        <w:pStyle w:val="Prrafodelista"/>
         <w:spacing w:after="0"/>
       </w:pPr>
       <w:r>
@@ -181,7 +181,7 @@
     </w:p>
     <w:p>
       <w:pPr>
-        <w:pStyle w:val="ListParagraph"/>
+        <w:pStyle w:val="Prrafodelista"/>
         <w:spacing w:after="0"/>
       </w:pPr>
       <w:r>
@@ -191,7 +191,7 @@
     </w:p>
     <w:p>
       <w:pPr>
-        <w:pStyle w:val="ListParagraph"/>
+        <w:pStyle w:val="Prrafodelista"/>
         <w:spacing w:after="0"/>
       </w:pPr>
       <w:r>
@@ -201,7 +201,7 @@
     </w:p>
     <w:p>
       <w:pPr>
-        <w:pStyle w:val="ListParagraph"/>
+        <w:pStyle w:val="Prrafodelista"/>
         <w:spacing w:after="0"/>
       </w:pPr>
       <w:r>
@@ -211,7 +211,7 @@
     </w:p>
     <w:p>
       <w:pPr>
-        <w:pStyle w:val="ListParagraph"/>
+        <w:pStyle w:val="Prrafodelista"/>
         <w:spacing w:after="0"/>
       </w:pPr>
       <w:r>
@@ -221,7 +221,7 @@
     </w:p>
     <w:p>
       <w:pPr>
-        <w:pStyle w:val="ListParagraph"/>
+        <w:pStyle w:val="Prrafodelista"/>
         <w:spacing w:after="0"/>
       </w:pPr>
       <w:r>
@@ -230,7 +230,7 @@
     </w:p>
     <w:p>
       <w:pPr>
-        <w:pStyle w:val="ListParagraph"/>
+        <w:pStyle w:val="Prrafodelista"/>
         <w:spacing w:after="0"/>
       </w:pPr>
       <w:r>
@@ -281,7 +281,7 @@
     </w:p>
     <w:p>
       <w:pPr>
-        <w:pStyle w:val="ListParagraph"/>
+        <w:pStyle w:val="Prrafodelista"/>
         <w:spacing w:after="0"/>
       </w:pPr>
       <w:r>
@@ -290,7 +290,7 @@
     </w:p>
     <w:p>
       <w:pPr>
-        <w:pStyle w:val="ListParagraph"/>
+        <w:pStyle w:val="Prrafodelista"/>
         <w:spacing w:after="0"/>
       </w:pPr>
       <w:r>
@@ -300,7 +300,7 @@
     </w:p>
     <w:p>
       <w:pPr>
-        <w:pStyle w:val="ListParagraph"/>
+        <w:pStyle w:val="Prrafodelista"/>
         <w:spacing w:after="0"/>
       </w:pPr>
       <w:r>
@@ -310,7 +310,7 @@
     </w:p>
     <w:p>
       <w:pPr>
-        <w:pStyle w:val="ListParagraph"/>
+        <w:pStyle w:val="Prrafodelista"/>
         <w:spacing w:after="0"/>
       </w:pPr>
       <w:r>
@@ -326,7 +326,7 @@
     </w:p>
     <w:p>
       <w:pPr>
-        <w:pStyle w:val="ListParagraph"/>
+        <w:pStyle w:val="Prrafodelista"/>
         <w:spacing w:after="0"/>
       </w:pPr>
       <w:r>
@@ -336,7 +336,7 @@
     </w:p>
     <w:p>
       <w:pPr>
-        <w:pStyle w:val="ListParagraph"/>
+        <w:pStyle w:val="Prrafodelista"/>
         <w:spacing w:after="0"/>
       </w:pPr>
       <w:r>
@@ -346,7 +346,7 @@
     </w:p>
     <w:p>
       <w:pPr>
-        <w:pStyle w:val="ListParagraph"/>
+        <w:pStyle w:val="Prrafodelista"/>
         <w:spacing w:after="0"/>
         <w:rPr>
           <w:b/>
@@ -355,7 +355,7 @@
     </w:p>
     <w:p>
       <w:pPr>
-        <w:pStyle w:val="ListParagraph"/>
+        <w:pStyle w:val="Prrafodelista"/>
         <w:spacing w:after="0"/>
       </w:pPr>
       <w:proofErr w:type="spellStart"/>
@@ -670,7 +670,18 @@
       </w:r>
       <w:proofErr w:type="spellEnd"/>
       <w:r>
+        <w:t xml:space="preserve"> | </w:t>
+      </w:r>
+      <w:proofErr w:type="spellStart"/>
+      <w:r>
+        <w:t>digitoD</w:t>
+      </w:r>
+      <w:proofErr w:type="spellEnd"/>
+      <w:r>
         <w:t xml:space="preserve"> | .C</w:t>
+      </w:r>
+      <w:r>
+        <w:t xml:space="preserve"> | digito</w:t>
       </w:r>
     </w:p>
     <w:p>
@@ -686,11 +697,31 @@
       </w:r>
       <w:proofErr w:type="spellStart"/>
       <w:r>
+        <w:t>digito</w:t>
+      </w:r>
+      <w:r>
+        <w:t>D</w:t>
+      </w:r>
+      <w:proofErr w:type="spellEnd"/>
+      <w:r>
+        <w:t xml:space="preserve"> </w:t>
+      </w:r>
+      <w:r>
+        <w:t>|</w:t>
+      </w:r>
+      <w:r>
+        <w:t xml:space="preserve"> </w:t>
+      </w:r>
+      <w:proofErr w:type="spellStart"/>
+      <w:r>
         <w:t>digitoB</w:t>
       </w:r>
       <w:proofErr w:type="spellEnd"/>
       <w:r>
-        <w:t xml:space="preserve"> | digito | .C</w:t>
+        <w:t xml:space="preserve"> </w:t>
+      </w:r>
+      <w:r>
+        <w:t>| digito | .C</w:t>
       </w:r>
     </w:p>
     <w:p>
@@ -712,11 +743,29 @@
       <w:r>
         <w:t xml:space="preserve"> | digito</w:t>
       </w:r>
+      <w:r>
+        <w:t xml:space="preserve"> </w:t>
+      </w:r>
     </w:p>
     <w:p>
       <w:pPr>
         <w:spacing w:after="0" w:line="240" w:lineRule="auto"/>
       </w:pPr>
+      <w:r>
+        <w:tab/>
+      </w:r>
+      <w:r>
+        <w:tab/>
+        <w:t xml:space="preserve">D -&gt; . | </w:t>
+      </w:r>
+      <w:proofErr w:type="spellStart"/>
+      <w:r>
+        <w:t>digitoD</w:t>
+      </w:r>
+      <w:proofErr w:type="spellEnd"/>
+      <w:r>
+        <w:t xml:space="preserve"> | digito</w:t>
+      </w:r>
     </w:p>
     <w:p>
       <w:pPr>
@@ -1169,7 +1218,7 @@
     </w:p>
     <w:p>
       <w:pPr>
-        <w:pStyle w:val="ListParagraph"/>
+        <w:pStyle w:val="Prrafodelista"/>
         <w:numPr>
           <w:ilvl w:val="0"/>
           <w:numId w:val="4"/>
@@ -1181,14 +1230,26 @@
       </w:r>
       <w:proofErr w:type="spellEnd"/>
       <w:r>
-        <w:t xml:space="preserve"> = </w:t>
+        <w:t xml:space="preserve"> = i</w:t>
+      </w:r>
+      <w:r>
+        <w:t>(</w:t>
+      </w:r>
+      <w:r>
+        <w:t>f</w:t>
+      </w:r>
+      <w:r>
+        <w:t xml:space="preserve"> + </w:t>
       </w:r>
       <w:proofErr w:type="spellStart"/>
       <w:r>
-        <w:t>if</w:t>
+        <w:t>nt</w:t>
       </w:r>
       <w:proofErr w:type="spellEnd"/>
       <w:r>
+        <w:t>)</w:t>
+      </w:r>
+      <w:r>
         <w:t xml:space="preserve"> | </w:t>
       </w:r>
       <w:proofErr w:type="spellStart"/>
@@ -1205,58 +1266,53 @@
       </w:r>
       <w:proofErr w:type="spellEnd"/>
       <w:r>
-        <w:t xml:space="preserve"> | </w:t>
+        <w:t xml:space="preserve"> |</w:t>
+      </w:r>
+      <w:r>
+        <w:t xml:space="preserve"> </w:t>
       </w:r>
       <w:proofErr w:type="spellStart"/>
       <w:r>
-        <w:t>int</w:t>
+        <w:t>float</w:t>
       </w:r>
       <w:proofErr w:type="spellEnd"/>
-      <w:r>
-        <w:t xml:space="preserve"> | </w:t>
-      </w:r>
+    </w:p>
+    <w:p>
+      <w:pPr>
+        <w:pStyle w:val="Prrafodelista"/>
+      </w:pPr>
+      <w:r>
+        <w:t xml:space="preserve">operadores = + | - | = | == | </w:t>
+      </w:r>
+      <w:r>
+        <w:t>&gt;</w:t>
+      </w:r>
+      <w:r>
+        <w:t xml:space="preserve"> | &amp;&amp; | ||</w:t>
+      </w:r>
+    </w:p>
+    <w:p>
+      <w:pPr>
+        <w:pStyle w:val="Prrafodelista"/>
+      </w:pPr>
       <w:proofErr w:type="spellStart"/>
       <w:r>
-        <w:t>float</w:t>
+        <w:t>caracteresPuntuacion</w:t>
       </w:r>
       <w:proofErr w:type="spellEnd"/>
-    </w:p>
-    <w:p>
-      <w:pPr>
-        <w:pStyle w:val="ListParagraph"/>
-      </w:pPr>
-      <w:r>
-        <w:t xml:space="preserve">operadores = + | - | = | == | </w:t>
-      </w:r>
-      <w:r>
-        <w:t>&gt;</w:t>
-      </w:r>
-      <w:r>
-        <w:t xml:space="preserve"> | &amp;&amp; | ||</w:t>
-      </w:r>
-    </w:p>
-    <w:p>
-      <w:pPr>
-        <w:pStyle w:val="ListParagraph"/>
-      </w:pPr>
-      <w:proofErr w:type="spellStart"/>
-      <w:r>
-        <w:t>caracteresPuntuacion</w:t>
-      </w:r>
-      <w:proofErr w:type="spellEnd"/>
       <w:r>
         <w:t xml:space="preserve"> = ;</w:t>
       </w:r>
     </w:p>
     <w:p>
       <w:pPr>
-        <w:pStyle w:val="ListParagraph"/>
+        <w:pStyle w:val="Prrafodelista"/>
         <w:rPr>
           <w:vertAlign w:val="superscript"/>
         </w:rPr>
       </w:pPr>
       <w:r>
-        <w:t>identificador = _</w:t>
+        <w:t xml:space="preserve">identificador = mayúscula </w:t>
       </w:r>
       <w:proofErr w:type="spellStart"/>
       <w:r>
@@ -1282,7 +1338,7 @@
     </w:p>
     <w:p>
       <w:pPr>
-        <w:pStyle w:val="ListParagraph"/>
+        <w:pStyle w:val="Prrafodelista"/>
       </w:pPr>
       <w:r>
         <w:t>contaste = (</w:t>
@@ -1368,12 +1424,12 @@
     </w:p>
     <w:p>
       <w:pPr>
-        <w:pStyle w:val="ListParagraph"/>
-      </w:pPr>
-    </w:p>
-    <w:p>
-      <w:pPr>
-        <w:pStyle w:val="ListParagraph"/>
+        <w:pStyle w:val="Prrafodelista"/>
+      </w:pPr>
+    </w:p>
+    <w:p>
+      <w:pPr>
+        <w:pStyle w:val="Prrafodelista"/>
       </w:pPr>
       <w:proofErr w:type="spellStart"/>
       <w:r>
@@ -1381,12 +1437,20 @@
       </w:r>
       <w:proofErr w:type="spellEnd"/>
       <w:r>
-        <w:t xml:space="preserve"> = digito + letra</w:t>
-      </w:r>
-    </w:p>
-    <w:p>
-      <w:pPr>
-        <w:pStyle w:val="ListParagraph"/>
+        <w:t xml:space="preserve"> = digito + </w:t>
+      </w:r>
+      <w:r>
+        <w:t xml:space="preserve">minúscula + </w:t>
+      </w:r>
+      <w:proofErr w:type="spellStart"/>
+      <w:r>
+        <w:t>mayuscula</w:t>
+      </w:r>
+      <w:proofErr w:type="spellEnd"/>
+    </w:p>
+    <w:p>
+      <w:pPr>
+        <w:pStyle w:val="Prrafodelista"/>
       </w:pPr>
       <w:r>
         <w:t>digito = 0 | 1 | 2 | 3 | 4 | 5 | 6 | 7 | 8 | 9</w:t>
@@ -1394,18 +1458,34 @@
     </w:p>
     <w:p>
       <w:pPr>
-        <w:pStyle w:val="ListParagraph"/>
-      </w:pPr>
-      <w:r>
-        <w:t>letra = a | b | c | d | e | f | g | h | i | j | k | l | m | n | o | p | q | r | s | t | u |v | w | x | y | z</w:t>
-      </w:r>
-      <w:r>
-        <w:t xml:space="preserve"> | A | B | C | D | E | F | G | H | I | J | K | L | M | N | O | P | Q | R | S | T | U |V | W | X | Y | Z</w:t>
-      </w:r>
-    </w:p>
-    <w:p>
-      <w:pPr>
-        <w:pStyle w:val="ListParagraph"/>
+        <w:pStyle w:val="Prrafodelista"/>
+      </w:pPr>
+      <w:proofErr w:type="spellStart"/>
+      <w:r>
+        <w:t>minuscula</w:t>
+      </w:r>
+      <w:proofErr w:type="spellEnd"/>
+      <w:r>
+        <w:t>= a | b | c | d | e | f | g | h | i | j | k | l | m | n | o | p | q | r | s | t | u |v | w | x | y | z</w:t>
+      </w:r>
+      <w:r>
+        <w:t xml:space="preserve"> </w:t>
+      </w:r>
+    </w:p>
+    <w:p>
+      <w:pPr>
+        <w:pStyle w:val="Prrafodelista"/>
+      </w:pPr>
+      <w:r>
+        <w:t>mayúscula =</w:t>
+      </w:r>
+      <w:r>
+        <w:t xml:space="preserve"> A | B | C | D | E | F | G | H | I | J | K | L | M | N | O | P | Q | R | S | T | U |V | W | X | Y | Z</w:t>
+      </w:r>
+    </w:p>
+    <w:p>
+      <w:pPr>
+        <w:pStyle w:val="Prrafodelista"/>
         <w:numPr>
           <w:ilvl w:val="0"/>
           <w:numId w:val="4"/>
@@ -1422,7 +1502,7 @@
     </w:p>
     <w:tbl>
       <w:tblPr>
-        <w:tblStyle w:val="TableGrid"/>
+        <w:tblStyle w:val="Tablaconcuadrcula"/>
         <w:tblW w:w="0" w:type="auto"/>
         <w:tblInd w:w="708" w:type="dxa"/>
         <w:tblLook w:val="04A0" w:firstRow="1" w:lastRow="0" w:firstColumn="1" w:lastColumn="0" w:noHBand="0" w:noVBand="1"/>
@@ -3335,7 +3415,7 @@
     </w:p>
     <w:tbl>
       <w:tblPr>
-        <w:tblStyle w:val="TableGrid"/>
+        <w:tblStyle w:val="Tablaconcuadrcula"/>
         <w:tblW w:w="0" w:type="auto"/>
         <w:tblInd w:w="708" w:type="dxa"/>
         <w:tblLook w:val="04A0" w:firstRow="1" w:lastRow="0" w:firstColumn="1" w:lastColumn="0" w:noHBand="0" w:noVBand="1"/>
@@ -4215,7 +4295,7 @@
     </w:p>
     <w:tbl>
       <w:tblPr>
-        <w:tblStyle w:val="TableGrid"/>
+        <w:tblStyle w:val="Tablaconcuadrcula"/>
         <w:tblW w:w="8359" w:type="dxa"/>
         <w:tblInd w:w="708" w:type="dxa"/>
         <w:tblLook w:val="04A0" w:firstRow="1" w:lastRow="0" w:firstColumn="1" w:lastColumn="0" w:noHBand="0" w:noVBand="1"/>
@@ -4428,7 +4508,7 @@
     </w:p>
     <w:tbl>
       <w:tblPr>
-        <w:tblStyle w:val="TableGrid"/>
+        <w:tblStyle w:val="Tablaconcuadrcula"/>
         <w:tblW w:w="0" w:type="auto"/>
         <w:tblInd w:w="708" w:type="dxa"/>
         <w:tblLook w:val="04A0" w:firstRow="1" w:lastRow="0" w:firstColumn="1" w:lastColumn="0" w:noHBand="0" w:noVBand="1"/>
@@ -4494,16 +4574,11 @@
             <w:tcW w:w="1546" w:type="dxa"/>
           </w:tcPr>
           <w:p>
-            <w:proofErr w:type="gramStart"/>
             <w:r>
               <w:t>A</w:t>
             </w:r>
             <w:r>
-              <w:t>(</w:t>
-            </w:r>
-            <w:proofErr w:type="gramEnd"/>
-            <w:r>
-              <w:t>0)</w:t>
+              <w:t>(0)</w:t>
             </w:r>
             <w:r>
               <w:t>+</w:t>
@@ -4518,8 +4593,10 @@
             <w:pPr>
               <w:jc w:val="center"/>
             </w:pPr>
-            <w:r>
-              <w:t>B</w:t>
+            <w:bookmarkStart w:id="0" w:name="_GoBack"/>
+            <w:bookmarkEnd w:id="0"/>
+            <w:r>
+              <w:t>E</w:t>
             </w:r>
           </w:p>
         </w:tc>
@@ -4569,19 +4646,11 @@
             <w:tcW w:w="1546" w:type="dxa"/>
           </w:tcPr>
           <w:p>
-            <w:proofErr w:type="gramStart"/>
             <w:r>
               <w:t>B</w:t>
             </w:r>
             <w:r>
-              <w:t>(</w:t>
-            </w:r>
-            <w:proofErr w:type="gramEnd"/>
-            <w:r>
-              <w:t>1</w:t>
-            </w:r>
-            <w:r>
-              <w:t>)</w:t>
+              <w:t>(1)</w:t>
             </w:r>
           </w:p>
         </w:tc>
@@ -4594,7 +4663,7 @@
               <w:jc w:val="center"/>
             </w:pPr>
             <w:r>
-              <w:t>D</w:t>
+              <w:t>E</w:t>
             </w:r>
           </w:p>
         </w:tc>
@@ -4638,19 +4707,11 @@
             <w:tcW w:w="1546" w:type="dxa"/>
           </w:tcPr>
           <w:p>
-            <w:proofErr w:type="gramStart"/>
             <w:r>
               <w:t>C</w:t>
             </w:r>
             <w:r>
-              <w:t>(</w:t>
-            </w:r>
-            <w:proofErr w:type="gramEnd"/>
-            <w:r>
-              <w:t>2</w:t>
-            </w:r>
-            <w:r>
-              <w:t>)</w:t>
+              <w:t>(2)</w:t>
             </w:r>
           </w:p>
         </w:tc>
@@ -4663,7 +4724,7 @@
               <w:jc w:val="center"/>
             </w:pPr>
             <w:r>
-              <w:t>E</w:t>
+              <w:t>D</w:t>
             </w:r>
           </w:p>
         </w:tc>
@@ -4704,36 +4765,28 @@
             <w:tcW w:w="1546" w:type="dxa"/>
           </w:tcPr>
           <w:p>
-            <w:proofErr w:type="gramStart"/>
+            <w:r>
+              <w:t>D(3</w:t>
+            </w:r>
+            <w:r>
+              <w:t>)</w:t>
+            </w:r>
+            <w:r>
+              <w:t>-</w:t>
+            </w:r>
+          </w:p>
+        </w:tc>
+        <w:tc>
+          <w:tcPr>
+            <w:tcW w:w="1602" w:type="dxa"/>
+          </w:tcPr>
+          <w:p>
+            <w:pPr>
+              <w:jc w:val="center"/>
+            </w:pPr>
             <w:r>
               <w:t>D</w:t>
             </w:r>
-            <w:r>
-              <w:t>(</w:t>
-            </w:r>
-            <w:proofErr w:type="gramEnd"/>
-            <w:r>
-              <w:t>3</w:t>
-            </w:r>
-            <w:r>
-              <w:t>)</w:t>
-            </w:r>
-            <w:r>
-              <w:t>-</w:t>
-            </w:r>
-          </w:p>
-        </w:tc>
-        <w:tc>
-          <w:tcPr>
-            <w:tcW w:w="1602" w:type="dxa"/>
-          </w:tcPr>
-          <w:p>
-            <w:pPr>
-              <w:jc w:val="center"/>
-            </w:pPr>
-            <w:r>
-              <w:t>D</w:t>
-            </w:r>
           </w:p>
         </w:tc>
         <w:tc>
@@ -4744,9 +4797,6 @@
             <w:pPr>
               <w:jc w:val="center"/>
             </w:pPr>
-            <w:r>
-              <w:t>C</w:t>
-            </w:r>
           </w:p>
         </w:tc>
         <w:tc>
@@ -4776,36 +4826,25 @@
             <w:tcW w:w="1546" w:type="dxa"/>
           </w:tcPr>
           <w:p>
-            <w:proofErr w:type="gramStart"/>
+            <w:r>
+              <w:t>E(4</w:t>
+            </w:r>
+            <w:r>
+              <w:t>)-</w:t>
+            </w:r>
+          </w:p>
+        </w:tc>
+        <w:tc>
+          <w:tcPr>
+            <w:tcW w:w="1602" w:type="dxa"/>
+          </w:tcPr>
+          <w:p>
+            <w:pPr>
+              <w:jc w:val="center"/>
+            </w:pPr>
             <w:r>
               <w:t>E</w:t>
             </w:r>
-            <w:r>
-              <w:t>(</w:t>
-            </w:r>
-            <w:proofErr w:type="gramEnd"/>
-            <w:r>
-              <w:t>4</w:t>
-            </w:r>
-            <w:r>
-              <w:t>)</w:t>
-            </w:r>
-            <w:r>
-              <w:t>-</w:t>
-            </w:r>
-          </w:p>
-        </w:tc>
-        <w:tc>
-          <w:tcPr>
-            <w:tcW w:w="1602" w:type="dxa"/>
-          </w:tcPr>
-          <w:p>
-            <w:pPr>
-              <w:jc w:val="center"/>
-            </w:pPr>
-            <w:r>
-              <w:t>E</w:t>
-            </w:r>
           </w:p>
         </w:tc>
         <w:tc>
@@ -4816,6 +4855,9 @@
             <w:pPr>
               <w:jc w:val="center"/>
             </w:pPr>
+            <w:r>
+              <w:t>D</w:t>
+            </w:r>
           </w:p>
         </w:tc>
         <w:tc>
@@ -4892,8 +4934,6 @@
       <w:pPr>
         <w:ind w:left="708"/>
       </w:pPr>
-      <w:bookmarkStart w:id="0" w:name="_GoBack"/>
-      <w:bookmarkEnd w:id="0"/>
     </w:p>
     <w:sectPr>
       <w:pgSz w:w="11906" w:h="16838"/>
@@ -4906,7 +4946,7 @@
 </file>
 
 <file path=word/numbering.xml><?xml version="1.0" encoding="utf-8"?>
-<w:numbering xmlns:wpc="http://schemas.microsoft.com/office/word/2010/wordprocessingCanvas" xmlns:cx="http://schemas.microsoft.com/office/drawing/2014/chartex" xmlns:cx1="http://schemas.microsoft.com/office/drawing/2015/9/8/chartex" xmlns:cx2="http://schemas.microsoft.com/office/drawing/2015/10/21/chartex" xmlns:cx3="http://schemas.microsoft.com/office/drawing/2016/5/9/chartex" xmlns:cx4="http://schemas.microsoft.com/office/drawing/2016/5/10/chartex" xmlns:cx5="http://schemas.microsoft.com/office/drawing/2016/5/11/chartex" xmlns:mc="http://schemas.openxmlformats.org/markup-compatibility/2006" xmlns:o="urn:schemas-microsoft-com:office:office" xmlns:r="http://schemas.openxmlformats.org/officeDocument/2006/relationships" xmlns:m="http://schemas.openxmlformats.org/officeDocument/2006/math" xmlns:v="urn:schemas-microsoft-com:vml" xmlns:wp14="http://schemas.microsoft.com/office/word/2010/wordprocessingDrawing" xmlns:wp="http://schemas.openxmlformats.org/drawingml/2006/wordprocessingDrawing" xmlns:w10="urn:schemas-microsoft-com:office:word" xmlns:w="http://schemas.openxmlformats.org/wordprocessingml/2006/main" xmlns:w14="http://schemas.microsoft.com/office/word/2010/wordml" xmlns:w15="http://schemas.microsoft.com/office/word/2012/wordml" xmlns:w16se="http://schemas.microsoft.com/office/word/2015/wordml/symex" xmlns:wpg="http://schemas.microsoft.com/office/word/2010/wordprocessingGroup" xmlns:wpi="http://schemas.microsoft.com/office/word/2010/wordprocessingInk" xmlns:wne="http://schemas.microsoft.com/office/word/2006/wordml" xmlns:wps="http://schemas.microsoft.com/office/word/2010/wordprocessingShape" mc:Ignorable="w14 w15 w16se wp14">
+<w:numbering xmlns:wpc="http://schemas.microsoft.com/office/word/2010/wordprocessingCanvas" xmlns:cx="http://schemas.microsoft.com/office/drawing/2014/chartex" xmlns:cx1="http://schemas.microsoft.com/office/drawing/2015/9/8/chartex" xmlns:cx2="http://schemas.microsoft.com/office/drawing/2015/10/21/chartex" xmlns:cx3="http://schemas.microsoft.com/office/drawing/2016/5/9/chartex" xmlns:cx4="http://schemas.microsoft.com/office/drawing/2016/5/10/chartex" xmlns:cx5="http://schemas.microsoft.com/office/drawing/2016/5/11/chartex" xmlns:cx6="http://schemas.microsoft.com/office/drawing/2016/5/12/chartex" xmlns:cx7="http://schemas.microsoft.com/office/drawing/2016/5/13/chartex" xmlns:cx8="http://schemas.microsoft.com/office/drawing/2016/5/14/chartex" xmlns:mc="http://schemas.openxmlformats.org/markup-compatibility/2006" xmlns:o="urn:schemas-microsoft-com:office:office" xmlns:r="http://schemas.openxmlformats.org/officeDocument/2006/relationships" xmlns:m="http://schemas.openxmlformats.org/officeDocument/2006/math" xmlns:v="urn:schemas-microsoft-com:vml" xmlns:wp14="http://schemas.microsoft.com/office/word/2010/wordprocessingDrawing" xmlns:wp="http://schemas.openxmlformats.org/drawingml/2006/wordprocessingDrawing" xmlns:w10="urn:schemas-microsoft-com:office:word" xmlns:w="http://schemas.openxmlformats.org/wordprocessingml/2006/main" xmlns:w14="http://schemas.microsoft.com/office/word/2010/wordml" xmlns:w15="http://schemas.microsoft.com/office/word/2012/wordml" xmlns:w16se="http://schemas.microsoft.com/office/word/2015/wordml/symex" xmlns:wpg="http://schemas.microsoft.com/office/word/2010/wordprocessingGroup" xmlns:wpi="http://schemas.microsoft.com/office/word/2010/wordprocessingInk" xmlns:wne="http://schemas.microsoft.com/office/word/2006/wordml" xmlns:wps="http://schemas.microsoft.com/office/word/2010/wordprocessingShape" mc:Ignorable="w14 w15 w16se wp14">
   <w:abstractNum w:abstractNumId="0" w15:restartNumberingAfterBreak="0">
     <w:nsid w:val="26F37ABB"/>
     <w:multiLevelType w:val="hybridMultilevel"/>
@@ -5679,11 +5719,11 @@
     <w:name w:val="Normal"/>
     <w:qFormat/>
   </w:style>
-  <w:style w:type="paragraph" w:styleId="Heading1">
+  <w:style w:type="paragraph" w:styleId="Ttulo1">
     <w:name w:val="heading 1"/>
     <w:basedOn w:val="Normal"/>
     <w:next w:val="Normal"/>
-    <w:link w:val="Heading1Char"/>
+    <w:link w:val="Ttulo1Car"/>
     <w:uiPriority w:val="9"/>
     <w:qFormat/>
     <w:rsid w:val="002E6A23"/>
@@ -5700,13 +5740,13 @@
       <w:szCs w:val="32"/>
     </w:rPr>
   </w:style>
-  <w:style w:type="character" w:default="1" w:styleId="DefaultParagraphFont">
+  <w:style w:type="character" w:default="1" w:styleId="Fuentedeprrafopredeter">
     <w:name w:val="Default Paragraph Font"/>
     <w:uiPriority w:val="1"/>
     <w:semiHidden/>
     <w:unhideWhenUsed/>
   </w:style>
-  <w:style w:type="table" w:default="1" w:styleId="TableNormal">
+  <w:style w:type="table" w:default="1" w:styleId="Tablanormal">
     <w:name w:val="Normal Table"/>
     <w:uiPriority w:val="99"/>
     <w:semiHidden/>
@@ -5721,13 +5761,13 @@
       </w:tblCellMar>
     </w:tblPr>
   </w:style>
-  <w:style w:type="numbering" w:default="1" w:styleId="NoList">
+  <w:style w:type="numbering" w:default="1" w:styleId="Sinlista">
     <w:name w:val="No List"/>
     <w:uiPriority w:val="99"/>
     <w:semiHidden/>
     <w:unhideWhenUsed/>
   </w:style>
-  <w:style w:type="paragraph" w:styleId="ListParagraph">
+  <w:style w:type="paragraph" w:styleId="Prrafodelista">
     <w:name w:val="List Paragraph"/>
     <w:basedOn w:val="Normal"/>
     <w:uiPriority w:val="34"/>
@@ -5738,9 +5778,9 @@
       <w:contextualSpacing/>
     </w:pPr>
   </w:style>
-  <w:style w:type="character" w:styleId="Strong">
+  <w:style w:type="character" w:styleId="Textoennegrita">
     <w:name w:val="Strong"/>
-    <w:basedOn w:val="DefaultParagraphFont"/>
+    <w:basedOn w:val="Fuentedeprrafopredeter"/>
     <w:uiPriority w:val="22"/>
     <w:qFormat/>
     <w:rsid w:val="00EC43F2"/>
@@ -5749,10 +5789,10 @@
       <w:bCs/>
     </w:rPr>
   </w:style>
-  <w:style w:type="character" w:customStyle="1" w:styleId="Heading1Char">
-    <w:name w:val="Heading 1 Char"/>
-    <w:basedOn w:val="DefaultParagraphFont"/>
-    <w:link w:val="Heading1"/>
+  <w:style w:type="character" w:customStyle="1" w:styleId="Ttulo1Car">
+    <w:name w:val="Título 1 Car"/>
+    <w:basedOn w:val="Fuentedeprrafopredeter"/>
+    <w:link w:val="Ttulo1"/>
     <w:uiPriority w:val="9"/>
     <w:rsid w:val="002E6A23"/>
     <w:rPr>
@@ -5762,9 +5802,9 @@
       <w:szCs w:val="32"/>
     </w:rPr>
   </w:style>
-  <w:style w:type="table" w:styleId="TableGrid">
+  <w:style w:type="table" w:styleId="Tablaconcuadrcula">
     <w:name w:val="Table Grid"/>
-    <w:basedOn w:val="TableNormal"/>
+    <w:basedOn w:val="Tablanormal"/>
     <w:uiPriority w:val="39"/>
     <w:rsid w:val="007A34A6"/>
     <w:pPr>

</xml_diff>

<commit_message>
El tp2 ya parece estar funcionando
</commit_message>
<xml_diff>
--- a/TP 2/TP 2 resolucion.docx
+++ b/TP 2/TP 2 resolucion.docx
@@ -1,6 +1,6 @@
 
 <file path=word/document.xml><?xml version="1.0" encoding="utf-8"?>
-<w:document xmlns:wpc="http://schemas.microsoft.com/office/word/2010/wordprocessingCanvas" xmlns:cx="http://schemas.microsoft.com/office/drawing/2014/chartex" xmlns:cx1="http://schemas.microsoft.com/office/drawing/2015/9/8/chartex" xmlns:cx2="http://schemas.microsoft.com/office/drawing/2015/10/21/chartex" xmlns:cx3="http://schemas.microsoft.com/office/drawing/2016/5/9/chartex" xmlns:cx4="http://schemas.microsoft.com/office/drawing/2016/5/10/chartex" xmlns:cx5="http://schemas.microsoft.com/office/drawing/2016/5/11/chartex" xmlns:cx6="http://schemas.microsoft.com/office/drawing/2016/5/12/chartex" xmlns:cx7="http://schemas.microsoft.com/office/drawing/2016/5/13/chartex" xmlns:cx8="http://schemas.microsoft.com/office/drawing/2016/5/14/chartex" xmlns:mc="http://schemas.openxmlformats.org/markup-compatibility/2006" xmlns:o="urn:schemas-microsoft-com:office:office" xmlns:r="http://schemas.openxmlformats.org/officeDocument/2006/relationships" xmlns:m="http://schemas.openxmlformats.org/officeDocument/2006/math" xmlns:v="urn:schemas-microsoft-com:vml" xmlns:wp14="http://schemas.microsoft.com/office/word/2010/wordprocessingDrawing" xmlns:wp="http://schemas.openxmlformats.org/drawingml/2006/wordprocessingDrawing" xmlns:w10="urn:schemas-microsoft-com:office:word" xmlns:w="http://schemas.openxmlformats.org/wordprocessingml/2006/main" xmlns:w14="http://schemas.microsoft.com/office/word/2010/wordml" xmlns:w15="http://schemas.microsoft.com/office/word/2012/wordml" xmlns:w16se="http://schemas.microsoft.com/office/word/2015/wordml/symex" xmlns:wpg="http://schemas.microsoft.com/office/word/2010/wordprocessingGroup" xmlns:wpi="http://schemas.microsoft.com/office/word/2010/wordprocessingInk" xmlns:wne="http://schemas.microsoft.com/office/word/2006/wordml" xmlns:wps="http://schemas.microsoft.com/office/word/2010/wordprocessingShape" mc:Ignorable="w14 w15 w16se wp14">
+<w:document xmlns:wpc="http://schemas.microsoft.com/office/word/2010/wordprocessingCanvas" xmlns:cx="http://schemas.microsoft.com/office/drawing/2014/chartex" xmlns:cx1="http://schemas.microsoft.com/office/drawing/2015/9/8/chartex" xmlns:cx2="http://schemas.microsoft.com/office/drawing/2015/10/21/chartex" xmlns:cx3="http://schemas.microsoft.com/office/drawing/2016/5/9/chartex" xmlns:cx4="http://schemas.microsoft.com/office/drawing/2016/5/10/chartex" xmlns:cx5="http://schemas.microsoft.com/office/drawing/2016/5/11/chartex" xmlns:cx6="http://schemas.microsoft.com/office/drawing/2016/5/12/chartex" xmlns:cx7="http://schemas.microsoft.com/office/drawing/2016/5/13/chartex" xmlns:cx8="http://schemas.microsoft.com/office/drawing/2016/5/14/chartex" xmlns:mc="http://schemas.openxmlformats.org/markup-compatibility/2006" xmlns:aink="http://schemas.microsoft.com/office/drawing/2016/ink" xmlns:o="urn:schemas-microsoft-com:office:office" xmlns:r="http://schemas.openxmlformats.org/officeDocument/2006/relationships" xmlns:m="http://schemas.openxmlformats.org/officeDocument/2006/math" xmlns:v="urn:schemas-microsoft-com:vml" xmlns:wp14="http://schemas.microsoft.com/office/word/2010/wordprocessingDrawing" xmlns:wp="http://schemas.openxmlformats.org/drawingml/2006/wordprocessingDrawing" xmlns:w10="urn:schemas-microsoft-com:office:word" xmlns:w="http://schemas.openxmlformats.org/wordprocessingml/2006/main" xmlns:w14="http://schemas.microsoft.com/office/word/2010/wordml" xmlns:w15="http://schemas.microsoft.com/office/word/2012/wordml" xmlns:w16se="http://schemas.microsoft.com/office/word/2015/wordml/symex" xmlns:wpg="http://schemas.microsoft.com/office/word/2010/wordprocessingGroup" xmlns:wpi="http://schemas.microsoft.com/office/word/2010/wordprocessingInk" xmlns:wne="http://schemas.microsoft.com/office/word/2006/wordml" xmlns:wps="http://schemas.microsoft.com/office/word/2010/wordprocessingShape" mc:Ignorable="w14 w15 w16se wp14">
   <w:body>
     <w:p>
       <w:pPr>
@@ -1216,8 +1216,6 @@
           <w:sz w:val="24"/>
         </w:rPr>
       </w:pPr>
-      <w:bookmarkStart w:id="0" w:name="_GoBack"/>
-      <w:bookmarkEnd w:id="0"/>
       <w:r>
         <w:t xml:space="preserve">palabrasReservadas = </w:t>
       </w:r>
@@ -1669,7 +1667,7 @@
           </w:tcPr>
           <w:p>
             <w:r>
-              <w:t>F</w:t>
+              <w:t>f</w:t>
             </w:r>
           </w:p>
         </w:tc>
@@ -1679,7 +1677,7 @@
           </w:tcPr>
           <w:p>
             <w:r>
-              <w:t>E</w:t>
+              <w:t>e</w:t>
             </w:r>
           </w:p>
         </w:tc>
@@ -1701,6 +1699,8 @@
             <w:r>
               <w:t>s</w:t>
             </w:r>
+            <w:bookmarkStart w:id="0" w:name="_GoBack"/>
+            <w:bookmarkEnd w:id="0"/>
           </w:p>
         </w:tc>
         <w:tc>
@@ -5028,31 +5028,7 @@
         <w:rPr>
           <w:rFonts w:cstheme="minorHAnsi"/>
         </w:rPr>
-        <w:t>}, {</w:t>
-      </w:r>
-      <w:r>
-        <w:rPr>
-          <w:rFonts w:cstheme="minorHAnsi"/>
-        </w:rPr>
-        <w:t>+, -, =, &gt;, !, (, ), &amp;, |</w:t>
-      </w:r>
-      <w:r>
-        <w:rPr>
-          <w:rFonts w:cstheme="minorHAnsi"/>
-        </w:rPr>
-        <w:t>}, T</w:t>
-      </w:r>
-      <w:r>
-        <w:rPr>
-          <w:rFonts w:cstheme="minorHAnsi"/>
-        </w:rPr>
-        <w:t>, 0, {5</w:t>
-      </w:r>
-      <w:r>
-        <w:rPr>
-          <w:rFonts w:cstheme="minorHAnsi"/>
-        </w:rPr>
-        <w:t xml:space="preserve">}) </w:t>
+        <w:t xml:space="preserve">}, {+, -, =, &gt;, !, (, ), &amp;, |}, T, 0, {5}) </w:t>
       </w:r>
     </w:p>
     <w:tbl>
@@ -5519,14 +5495,7 @@
                 <w:rFonts w:cstheme="minorHAnsi"/>
                 <w:sz w:val="20"/>
               </w:rPr>
-              <w:t>Ꜫ</w:t>
-            </w:r>
-            <w:r>
-              <w:rPr>
-                <w:rFonts w:cstheme="minorHAnsi"/>
-                <w:sz w:val="20"/>
-              </w:rPr>
-              <w:t xml:space="preserve"> </w:t>
+              <w:t xml:space="preserve">Ꜫ </w:t>
             </w:r>
           </w:p>
         </w:tc>
@@ -5645,14 +5614,7 @@
                 <w:rFonts w:cstheme="minorHAnsi"/>
                 <w:sz w:val="20"/>
               </w:rPr>
-              <w:t>Ꜫ</w:t>
-            </w:r>
-            <w:r>
-              <w:rPr>
-                <w:rFonts w:cstheme="minorHAnsi"/>
-                <w:sz w:val="20"/>
-              </w:rPr>
-              <w:t xml:space="preserve"> </w:t>
+              <w:t xml:space="preserve">Ꜫ </w:t>
             </w:r>
           </w:p>
         </w:tc>
@@ -6409,31 +6371,7 @@
         <w:rPr>
           <w:rFonts w:cstheme="minorHAnsi"/>
         </w:rPr>
-        <w:t>}, {</w:t>
-      </w:r>
-      <w:r>
-        <w:rPr>
-          <w:rFonts w:cstheme="minorHAnsi"/>
-        </w:rPr>
-        <w:t>;}</w:t>
-      </w:r>
-      <w:r>
-        <w:rPr>
-          <w:rFonts w:cstheme="minorHAnsi"/>
-        </w:rPr>
-        <w:t>, T, 0, {</w:t>
-      </w:r>
-      <w:r>
-        <w:rPr>
-          <w:rFonts w:cstheme="minorHAnsi"/>
-        </w:rPr>
-        <w:t>1</w:t>
-      </w:r>
-      <w:r>
-        <w:rPr>
-          <w:rFonts w:cstheme="minorHAnsi"/>
-        </w:rPr>
-        <w:t xml:space="preserve">}) </w:t>
+        <w:t xml:space="preserve">}, {;}, T, 0, {1}) </w:t>
       </w:r>
     </w:p>
     <w:tbl>
@@ -6628,39 +6566,21 @@
         <w:rPr>
           <w:rFonts w:cstheme="minorHAnsi"/>
         </w:rPr>
-        <w:t>, dígitos}</w:t>
-      </w:r>
-      <w:r>
-        <w:rPr>
-          <w:rFonts w:cstheme="minorHAnsi"/>
-        </w:rPr>
-        <w:t>, T, 0, {</w:t>
-      </w:r>
-      <w:r>
-        <w:rPr>
-          <w:rFonts w:cstheme="minorHAnsi"/>
-        </w:rPr>
-        <w:t>1</w:t>
-      </w:r>
-      <w:r>
-        <w:rPr>
-          <w:rFonts w:cstheme="minorHAnsi"/>
-        </w:rPr>
-        <w:t xml:space="preserve">}) </w:t>
+        <w:t xml:space="preserve">, dígitos}, T, 0, {1}) </w:t>
       </w:r>
     </w:p>
     <w:tbl>
       <w:tblPr>
         <w:tblStyle w:val="Tablaconcuadrcula"/>
-        <w:tblW w:w="8359" w:type="dxa"/>
+        <w:tblW w:w="8559" w:type="dxa"/>
         <w:tblInd w:w="708" w:type="dxa"/>
         <w:tblLook w:val="04A0" w:firstRow="1" w:lastRow="0" w:firstColumn="1" w:lastColumn="0" w:noHBand="0" w:noVBand="1"/>
       </w:tblPr>
       <w:tblGrid>
         <w:gridCol w:w="1356"/>
         <w:gridCol w:w="2326"/>
+        <w:gridCol w:w="2326"/>
         <w:gridCol w:w="2551"/>
-        <w:gridCol w:w="2126"/>
       </w:tblGrid>
       <w:tr>
         <w:tc>
@@ -6679,6 +6599,16 @@
           </w:tcPr>
           <w:p>
             <w:r>
+              <w:t>Dígitos</w:t>
+            </w:r>
+          </w:p>
+        </w:tc>
+        <w:tc>
+          <w:tcPr>
+            <w:tcW w:w="2326" w:type="dxa"/>
+          </w:tcPr>
+          <w:p>
+            <w:r>
               <w:t xml:space="preserve">Letras </w:t>
             </w:r>
             <w:proofErr w:type="spellStart"/>
@@ -6701,16 +6631,6 @@
               <w:t>Minusculas</w:t>
             </w:r>
             <w:proofErr w:type="spellEnd"/>
-          </w:p>
-        </w:tc>
-        <w:tc>
-          <w:tcPr>
-            <w:tcW w:w="2126" w:type="dxa"/>
-          </w:tcPr>
-          <w:p>
-            <w:r>
-              <w:t>Dígitos</w:t>
-            </w:r>
           </w:p>
         </w:tc>
       </w:tr>
@@ -6732,6 +6652,23 @@
           <w:p>
             <w:pPr>
               <w:jc w:val="center"/>
+            </w:pPr>
+            <w:r>
+              <w:rPr>
+                <w:rFonts w:cstheme="minorHAnsi"/>
+                <w:sz w:val="20"/>
+              </w:rPr>
+              <w:t>Ꜫ</w:t>
+            </w:r>
+          </w:p>
+        </w:tc>
+        <w:tc>
+          <w:tcPr>
+            <w:tcW w:w="2326" w:type="dxa"/>
+          </w:tcPr>
+          <w:p>
+            <w:pPr>
+              <w:jc w:val="center"/>
               <w:rPr>
                 <w:b/>
               </w:rPr>
@@ -6747,23 +6684,6 @@
         <w:tc>
           <w:tcPr>
             <w:tcW w:w="2551" w:type="dxa"/>
-          </w:tcPr>
-          <w:p>
-            <w:pPr>
-              <w:jc w:val="center"/>
-            </w:pPr>
-            <w:r>
-              <w:rPr>
-                <w:rFonts w:cstheme="minorHAnsi"/>
-                <w:sz w:val="20"/>
-              </w:rPr>
-              <w:t>Ꜫ</w:t>
-            </w:r>
-          </w:p>
-        </w:tc>
-        <w:tc>
-          <w:tcPr>
-            <w:tcW w:w="2126" w:type="dxa"/>
           </w:tcPr>
           <w:p>
             <w:pPr>
@@ -6786,11 +6706,27 @@
           </w:tcPr>
           <w:p>
             <w:r>
+              <w:t>1-</w:t>
+            </w:r>
+          </w:p>
+        </w:tc>
+        <w:tc>
+          <w:tcPr>
+            <w:tcW w:w="2326" w:type="dxa"/>
+          </w:tcPr>
+          <w:p>
+            <w:pPr>
+              <w:jc w:val="center"/>
+              <w:rPr>
+                <w:b/>
+              </w:rPr>
+            </w:pPr>
+            <w:r>
+              <w:rPr>
+                <w:b/>
+              </w:rPr>
               <w:t>1</w:t>
             </w:r>
-            <w:r>
-              <w:t>-</w:t>
-            </w:r>
           </w:p>
         </w:tc>
         <w:tc>
@@ -6815,25 +6751,6 @@
         <w:tc>
           <w:tcPr>
             <w:tcW w:w="2551" w:type="dxa"/>
-          </w:tcPr>
-          <w:p>
-            <w:pPr>
-              <w:jc w:val="center"/>
-              <w:rPr>
-                <w:b/>
-              </w:rPr>
-            </w:pPr>
-            <w:r>
-              <w:rPr>
-                <w:b/>
-              </w:rPr>
-              <w:t>1</w:t>
-            </w:r>
-          </w:p>
-        </w:tc>
-        <w:tc>
-          <w:tcPr>
-            <w:tcW w:w="2126" w:type="dxa"/>
           </w:tcPr>
           <w:p>
             <w:pPr>
@@ -6884,24 +6801,24 @@
         </w:tc>
         <w:tc>
           <w:tcPr>
+            <w:tcW w:w="2326" w:type="dxa"/>
+          </w:tcPr>
+          <w:p>
+            <w:pPr>
+              <w:jc w:val="center"/>
+            </w:pPr>
+            <w:r>
+              <w:rPr>
+                <w:rFonts w:cstheme="minorHAnsi"/>
+                <w:sz w:val="20"/>
+              </w:rPr>
+              <w:t>Ꜫ</w:t>
+            </w:r>
+          </w:p>
+        </w:tc>
+        <w:tc>
+          <w:tcPr>
             <w:tcW w:w="2551" w:type="dxa"/>
-          </w:tcPr>
-          <w:p>
-            <w:pPr>
-              <w:jc w:val="center"/>
-            </w:pPr>
-            <w:r>
-              <w:rPr>
-                <w:rFonts w:cstheme="minorHAnsi"/>
-                <w:sz w:val="20"/>
-              </w:rPr>
-              <w:t>Ꜫ</w:t>
-            </w:r>
-          </w:p>
-        </w:tc>
-        <w:tc>
-          <w:tcPr>
-            <w:tcW w:w="2126" w:type="dxa"/>
           </w:tcPr>
           <w:p>
             <w:pPr>
@@ -6948,31 +6865,7 @@
         <w:rPr>
           <w:rFonts w:cstheme="minorHAnsi"/>
         </w:rPr>
-        <w:t>}, {</w:t>
-      </w:r>
-      <w:r>
-        <w:rPr>
-          <w:rFonts w:cstheme="minorHAnsi"/>
-        </w:rPr>
-        <w:t>dígitos, ., +, -</w:t>
-      </w:r>
-      <w:r>
-        <w:rPr>
-          <w:rFonts w:cstheme="minorHAnsi"/>
-        </w:rPr>
-        <w:t>}, T</w:t>
-      </w:r>
-      <w:r>
-        <w:rPr>
-          <w:rFonts w:cstheme="minorHAnsi"/>
-        </w:rPr>
-        <w:t>, 0, {3, 4</w:t>
-      </w:r>
-      <w:r>
-        <w:rPr>
-          <w:rFonts w:cstheme="minorHAnsi"/>
-        </w:rPr>
-        <w:t xml:space="preserve">}) </w:t>
+        <w:t xml:space="preserve">}, {dígitos, ., +, -}, T, 0, {3, 4}) </w:t>
       </w:r>
     </w:p>
     <w:tbl>
@@ -7571,7 +7464,7 @@
 </file>
 
 <file path=word/endnotes.xml><?xml version="1.0" encoding="utf-8"?>
-<w:endnotes xmlns:wpc="http://schemas.microsoft.com/office/word/2010/wordprocessingCanvas" xmlns:cx="http://schemas.microsoft.com/office/drawing/2014/chartex" xmlns:cx1="http://schemas.microsoft.com/office/drawing/2015/9/8/chartex" xmlns:cx2="http://schemas.microsoft.com/office/drawing/2015/10/21/chartex" xmlns:cx3="http://schemas.microsoft.com/office/drawing/2016/5/9/chartex" xmlns:cx4="http://schemas.microsoft.com/office/drawing/2016/5/10/chartex" xmlns:cx5="http://schemas.microsoft.com/office/drawing/2016/5/11/chartex" xmlns:cx6="http://schemas.microsoft.com/office/drawing/2016/5/12/chartex" xmlns:cx7="http://schemas.microsoft.com/office/drawing/2016/5/13/chartex" xmlns:cx8="http://schemas.microsoft.com/office/drawing/2016/5/14/chartex" xmlns:mc="http://schemas.openxmlformats.org/markup-compatibility/2006" xmlns:o="urn:schemas-microsoft-com:office:office" xmlns:r="http://schemas.openxmlformats.org/officeDocument/2006/relationships" xmlns:m="http://schemas.openxmlformats.org/officeDocument/2006/math" xmlns:v="urn:schemas-microsoft-com:vml" xmlns:wp14="http://schemas.microsoft.com/office/word/2010/wordprocessingDrawing" xmlns:wp="http://schemas.openxmlformats.org/drawingml/2006/wordprocessingDrawing" xmlns:w10="urn:schemas-microsoft-com:office:word" xmlns:w="http://schemas.openxmlformats.org/wordprocessingml/2006/main" xmlns:w14="http://schemas.microsoft.com/office/word/2010/wordml" xmlns:w15="http://schemas.microsoft.com/office/word/2012/wordml" xmlns:w16se="http://schemas.microsoft.com/office/word/2015/wordml/symex" xmlns:wpg="http://schemas.microsoft.com/office/word/2010/wordprocessingGroup" xmlns:wpi="http://schemas.microsoft.com/office/word/2010/wordprocessingInk" xmlns:wne="http://schemas.microsoft.com/office/word/2006/wordml" xmlns:wps="http://schemas.microsoft.com/office/word/2010/wordprocessingShape" mc:Ignorable="w14 w15 w16se wp14">
+<w:endnotes xmlns:wpc="http://schemas.microsoft.com/office/word/2010/wordprocessingCanvas" xmlns:cx="http://schemas.microsoft.com/office/drawing/2014/chartex" xmlns:cx1="http://schemas.microsoft.com/office/drawing/2015/9/8/chartex" xmlns:cx2="http://schemas.microsoft.com/office/drawing/2015/10/21/chartex" xmlns:cx3="http://schemas.microsoft.com/office/drawing/2016/5/9/chartex" xmlns:cx4="http://schemas.microsoft.com/office/drawing/2016/5/10/chartex" xmlns:cx5="http://schemas.microsoft.com/office/drawing/2016/5/11/chartex" xmlns:cx6="http://schemas.microsoft.com/office/drawing/2016/5/12/chartex" xmlns:cx7="http://schemas.microsoft.com/office/drawing/2016/5/13/chartex" xmlns:cx8="http://schemas.microsoft.com/office/drawing/2016/5/14/chartex" xmlns:mc="http://schemas.openxmlformats.org/markup-compatibility/2006" xmlns:aink="http://schemas.microsoft.com/office/drawing/2016/ink" xmlns:o="urn:schemas-microsoft-com:office:office" xmlns:r="http://schemas.openxmlformats.org/officeDocument/2006/relationships" xmlns:m="http://schemas.openxmlformats.org/officeDocument/2006/math" xmlns:v="urn:schemas-microsoft-com:vml" xmlns:wp14="http://schemas.microsoft.com/office/word/2010/wordprocessingDrawing" xmlns:wp="http://schemas.openxmlformats.org/drawingml/2006/wordprocessingDrawing" xmlns:w10="urn:schemas-microsoft-com:office:word" xmlns:w="http://schemas.openxmlformats.org/wordprocessingml/2006/main" xmlns:w14="http://schemas.microsoft.com/office/word/2010/wordml" xmlns:w15="http://schemas.microsoft.com/office/word/2012/wordml" xmlns:w16se="http://schemas.microsoft.com/office/word/2015/wordml/symex" xmlns:wpg="http://schemas.microsoft.com/office/word/2010/wordprocessingGroup" xmlns:wpi="http://schemas.microsoft.com/office/word/2010/wordprocessingInk" xmlns:wne="http://schemas.microsoft.com/office/word/2006/wordml" xmlns:wps="http://schemas.microsoft.com/office/word/2010/wordprocessingShape" mc:Ignorable="w14 w15 w16se wp14">
   <w:endnote w:type="separator" w:id="-1">
     <w:p>
       <w:pPr>
@@ -7596,7 +7489,7 @@
 </file>
 
 <file path=word/footnotes.xml><?xml version="1.0" encoding="utf-8"?>
-<w:footnotes xmlns:wpc="http://schemas.microsoft.com/office/word/2010/wordprocessingCanvas" xmlns:cx="http://schemas.microsoft.com/office/drawing/2014/chartex" xmlns:cx1="http://schemas.microsoft.com/office/drawing/2015/9/8/chartex" xmlns:cx2="http://schemas.microsoft.com/office/drawing/2015/10/21/chartex" xmlns:cx3="http://schemas.microsoft.com/office/drawing/2016/5/9/chartex" xmlns:cx4="http://schemas.microsoft.com/office/drawing/2016/5/10/chartex" xmlns:cx5="http://schemas.microsoft.com/office/drawing/2016/5/11/chartex" xmlns:cx6="http://schemas.microsoft.com/office/drawing/2016/5/12/chartex" xmlns:cx7="http://schemas.microsoft.com/office/drawing/2016/5/13/chartex" xmlns:cx8="http://schemas.microsoft.com/office/drawing/2016/5/14/chartex" xmlns:mc="http://schemas.openxmlformats.org/markup-compatibility/2006" xmlns:o="urn:schemas-microsoft-com:office:office" xmlns:r="http://schemas.openxmlformats.org/officeDocument/2006/relationships" xmlns:m="http://schemas.openxmlformats.org/officeDocument/2006/math" xmlns:v="urn:schemas-microsoft-com:vml" xmlns:wp14="http://schemas.microsoft.com/office/word/2010/wordprocessingDrawing" xmlns:wp="http://schemas.openxmlformats.org/drawingml/2006/wordprocessingDrawing" xmlns:w10="urn:schemas-microsoft-com:office:word" xmlns:w="http://schemas.openxmlformats.org/wordprocessingml/2006/main" xmlns:w14="http://schemas.microsoft.com/office/word/2010/wordml" xmlns:w15="http://schemas.microsoft.com/office/word/2012/wordml" xmlns:w16se="http://schemas.microsoft.com/office/word/2015/wordml/symex" xmlns:wpg="http://schemas.microsoft.com/office/word/2010/wordprocessingGroup" xmlns:wpi="http://schemas.microsoft.com/office/word/2010/wordprocessingInk" xmlns:wne="http://schemas.microsoft.com/office/word/2006/wordml" xmlns:wps="http://schemas.microsoft.com/office/word/2010/wordprocessingShape" mc:Ignorable="w14 w15 w16se wp14">
+<w:footnotes xmlns:wpc="http://schemas.microsoft.com/office/word/2010/wordprocessingCanvas" xmlns:cx="http://schemas.microsoft.com/office/drawing/2014/chartex" xmlns:cx1="http://schemas.microsoft.com/office/drawing/2015/9/8/chartex" xmlns:cx2="http://schemas.microsoft.com/office/drawing/2015/10/21/chartex" xmlns:cx3="http://schemas.microsoft.com/office/drawing/2016/5/9/chartex" xmlns:cx4="http://schemas.microsoft.com/office/drawing/2016/5/10/chartex" xmlns:cx5="http://schemas.microsoft.com/office/drawing/2016/5/11/chartex" xmlns:cx6="http://schemas.microsoft.com/office/drawing/2016/5/12/chartex" xmlns:cx7="http://schemas.microsoft.com/office/drawing/2016/5/13/chartex" xmlns:cx8="http://schemas.microsoft.com/office/drawing/2016/5/14/chartex" xmlns:mc="http://schemas.openxmlformats.org/markup-compatibility/2006" xmlns:aink="http://schemas.microsoft.com/office/drawing/2016/ink" xmlns:o="urn:schemas-microsoft-com:office:office" xmlns:r="http://schemas.openxmlformats.org/officeDocument/2006/relationships" xmlns:m="http://schemas.openxmlformats.org/officeDocument/2006/math" xmlns:v="urn:schemas-microsoft-com:vml" xmlns:wp14="http://schemas.microsoft.com/office/word/2010/wordprocessingDrawing" xmlns:wp="http://schemas.openxmlformats.org/drawingml/2006/wordprocessingDrawing" xmlns:w10="urn:schemas-microsoft-com:office:word" xmlns:w="http://schemas.openxmlformats.org/wordprocessingml/2006/main" xmlns:w14="http://schemas.microsoft.com/office/word/2010/wordml" xmlns:w15="http://schemas.microsoft.com/office/word/2012/wordml" xmlns:w16se="http://schemas.microsoft.com/office/word/2015/wordml/symex" xmlns:wpg="http://schemas.microsoft.com/office/word/2010/wordprocessingGroup" xmlns:wpi="http://schemas.microsoft.com/office/word/2010/wordprocessingInk" xmlns:wne="http://schemas.microsoft.com/office/word/2006/wordml" xmlns:wps="http://schemas.microsoft.com/office/word/2010/wordprocessingShape" mc:Ignorable="w14 w15 w16se wp14">
   <w:footnote w:type="separator" w:id="-1">
     <w:p>
       <w:pPr>
@@ -7621,7 +7514,7 @@
 </file>
 
 <file path=word/header1.xml><?xml version="1.0" encoding="utf-8"?>
-<w:hdr xmlns:wpc="http://schemas.microsoft.com/office/word/2010/wordprocessingCanvas" xmlns:cx="http://schemas.microsoft.com/office/drawing/2014/chartex" xmlns:cx1="http://schemas.microsoft.com/office/drawing/2015/9/8/chartex" xmlns:cx2="http://schemas.microsoft.com/office/drawing/2015/10/21/chartex" xmlns:cx3="http://schemas.microsoft.com/office/drawing/2016/5/9/chartex" xmlns:cx4="http://schemas.microsoft.com/office/drawing/2016/5/10/chartex" xmlns:cx5="http://schemas.microsoft.com/office/drawing/2016/5/11/chartex" xmlns:cx6="http://schemas.microsoft.com/office/drawing/2016/5/12/chartex" xmlns:cx7="http://schemas.microsoft.com/office/drawing/2016/5/13/chartex" xmlns:cx8="http://schemas.microsoft.com/office/drawing/2016/5/14/chartex" xmlns:mc="http://schemas.openxmlformats.org/markup-compatibility/2006" xmlns:o="urn:schemas-microsoft-com:office:office" xmlns:r="http://schemas.openxmlformats.org/officeDocument/2006/relationships" xmlns:m="http://schemas.openxmlformats.org/officeDocument/2006/math" xmlns:v="urn:schemas-microsoft-com:vml" xmlns:wp14="http://schemas.microsoft.com/office/word/2010/wordprocessingDrawing" xmlns:wp="http://schemas.openxmlformats.org/drawingml/2006/wordprocessingDrawing" xmlns:w10="urn:schemas-microsoft-com:office:word" xmlns:w="http://schemas.openxmlformats.org/wordprocessingml/2006/main" xmlns:w14="http://schemas.microsoft.com/office/word/2010/wordml" xmlns:w15="http://schemas.microsoft.com/office/word/2012/wordml" xmlns:w16se="http://schemas.microsoft.com/office/word/2015/wordml/symex" xmlns:wpg="http://schemas.microsoft.com/office/word/2010/wordprocessingGroup" xmlns:wpi="http://schemas.microsoft.com/office/word/2010/wordprocessingInk" xmlns:wne="http://schemas.microsoft.com/office/word/2006/wordml" xmlns:wps="http://schemas.microsoft.com/office/word/2010/wordprocessingShape" mc:Ignorable="w14 w15 w16se wp14">
+<w:hdr xmlns:wpc="http://schemas.microsoft.com/office/word/2010/wordprocessingCanvas" xmlns:cx="http://schemas.microsoft.com/office/drawing/2014/chartex" xmlns:cx1="http://schemas.microsoft.com/office/drawing/2015/9/8/chartex" xmlns:cx2="http://schemas.microsoft.com/office/drawing/2015/10/21/chartex" xmlns:cx3="http://schemas.microsoft.com/office/drawing/2016/5/9/chartex" xmlns:cx4="http://schemas.microsoft.com/office/drawing/2016/5/10/chartex" xmlns:cx5="http://schemas.microsoft.com/office/drawing/2016/5/11/chartex" xmlns:cx6="http://schemas.microsoft.com/office/drawing/2016/5/12/chartex" xmlns:cx7="http://schemas.microsoft.com/office/drawing/2016/5/13/chartex" xmlns:cx8="http://schemas.microsoft.com/office/drawing/2016/5/14/chartex" xmlns:mc="http://schemas.openxmlformats.org/markup-compatibility/2006" xmlns:aink="http://schemas.microsoft.com/office/drawing/2016/ink" xmlns:o="urn:schemas-microsoft-com:office:office" xmlns:r="http://schemas.openxmlformats.org/officeDocument/2006/relationships" xmlns:m="http://schemas.openxmlformats.org/officeDocument/2006/math" xmlns:v="urn:schemas-microsoft-com:vml" xmlns:wp14="http://schemas.microsoft.com/office/word/2010/wordprocessingDrawing" xmlns:wp="http://schemas.openxmlformats.org/drawingml/2006/wordprocessingDrawing" xmlns:w10="urn:schemas-microsoft-com:office:word" xmlns:w="http://schemas.openxmlformats.org/wordprocessingml/2006/main" xmlns:w14="http://schemas.microsoft.com/office/word/2010/wordml" xmlns:w15="http://schemas.microsoft.com/office/word/2012/wordml" xmlns:w16se="http://schemas.microsoft.com/office/word/2015/wordml/symex" xmlns:wpg="http://schemas.microsoft.com/office/word/2010/wordprocessingGroup" xmlns:wpi="http://schemas.microsoft.com/office/word/2010/wordprocessingInk" xmlns:wne="http://schemas.microsoft.com/office/word/2006/wordml" xmlns:wps="http://schemas.microsoft.com/office/word/2010/wordprocessingShape" mc:Ignorable="w14 w15 w16se wp14">
   <w:p>
     <w:pPr>
       <w:pStyle w:val="Encabezado"/>
@@ -7651,7 +7544,7 @@
 </file>
 
 <file path=word/numbering.xml><?xml version="1.0" encoding="utf-8"?>
-<w:numbering xmlns:wpc="http://schemas.microsoft.com/office/word/2010/wordprocessingCanvas" xmlns:cx="http://schemas.microsoft.com/office/drawing/2014/chartex" xmlns:cx1="http://schemas.microsoft.com/office/drawing/2015/9/8/chartex" xmlns:cx2="http://schemas.microsoft.com/office/drawing/2015/10/21/chartex" xmlns:cx3="http://schemas.microsoft.com/office/drawing/2016/5/9/chartex" xmlns:cx4="http://schemas.microsoft.com/office/drawing/2016/5/10/chartex" xmlns:cx5="http://schemas.microsoft.com/office/drawing/2016/5/11/chartex" xmlns:cx6="http://schemas.microsoft.com/office/drawing/2016/5/12/chartex" xmlns:cx7="http://schemas.microsoft.com/office/drawing/2016/5/13/chartex" xmlns:cx8="http://schemas.microsoft.com/office/drawing/2016/5/14/chartex" xmlns:mc="http://schemas.openxmlformats.org/markup-compatibility/2006" xmlns:o="urn:schemas-microsoft-com:office:office" xmlns:r="http://schemas.openxmlformats.org/officeDocument/2006/relationships" xmlns:m="http://schemas.openxmlformats.org/officeDocument/2006/math" xmlns:v="urn:schemas-microsoft-com:vml" xmlns:wp14="http://schemas.microsoft.com/office/word/2010/wordprocessingDrawing" xmlns:wp="http://schemas.openxmlformats.org/drawingml/2006/wordprocessingDrawing" xmlns:w10="urn:schemas-microsoft-com:office:word" xmlns:w="http://schemas.openxmlformats.org/wordprocessingml/2006/main" xmlns:w14="http://schemas.microsoft.com/office/word/2010/wordml" xmlns:w15="http://schemas.microsoft.com/office/word/2012/wordml" xmlns:w16se="http://schemas.microsoft.com/office/word/2015/wordml/symex" xmlns:wpg="http://schemas.microsoft.com/office/word/2010/wordprocessingGroup" xmlns:wpi="http://schemas.microsoft.com/office/word/2010/wordprocessingInk" xmlns:wne="http://schemas.microsoft.com/office/word/2006/wordml" xmlns:wps="http://schemas.microsoft.com/office/word/2010/wordprocessingShape" mc:Ignorable="w14 w15 w16se wp14">
+<w:numbering xmlns:wpc="http://schemas.microsoft.com/office/word/2010/wordprocessingCanvas" xmlns:cx="http://schemas.microsoft.com/office/drawing/2014/chartex" xmlns:cx1="http://schemas.microsoft.com/office/drawing/2015/9/8/chartex" xmlns:cx2="http://schemas.microsoft.com/office/drawing/2015/10/21/chartex" xmlns:cx3="http://schemas.microsoft.com/office/drawing/2016/5/9/chartex" xmlns:cx4="http://schemas.microsoft.com/office/drawing/2016/5/10/chartex" xmlns:cx5="http://schemas.microsoft.com/office/drawing/2016/5/11/chartex" xmlns:cx6="http://schemas.microsoft.com/office/drawing/2016/5/12/chartex" xmlns:cx7="http://schemas.microsoft.com/office/drawing/2016/5/13/chartex" xmlns:cx8="http://schemas.microsoft.com/office/drawing/2016/5/14/chartex" xmlns:mc="http://schemas.openxmlformats.org/markup-compatibility/2006" xmlns:aink="http://schemas.microsoft.com/office/drawing/2016/ink" xmlns:o="urn:schemas-microsoft-com:office:office" xmlns:r="http://schemas.openxmlformats.org/officeDocument/2006/relationships" xmlns:m="http://schemas.openxmlformats.org/officeDocument/2006/math" xmlns:v="urn:schemas-microsoft-com:vml" xmlns:wp14="http://schemas.microsoft.com/office/word/2010/wordprocessingDrawing" xmlns:wp="http://schemas.openxmlformats.org/drawingml/2006/wordprocessingDrawing" xmlns:w10="urn:schemas-microsoft-com:office:word" xmlns:w="http://schemas.openxmlformats.org/wordprocessingml/2006/main" xmlns:w14="http://schemas.microsoft.com/office/word/2010/wordml" xmlns:w15="http://schemas.microsoft.com/office/word/2012/wordml" xmlns:w16se="http://schemas.microsoft.com/office/word/2015/wordml/symex" xmlns:wpg="http://schemas.microsoft.com/office/word/2010/wordprocessingGroup" xmlns:wpi="http://schemas.microsoft.com/office/word/2010/wordprocessingInk" xmlns:wne="http://schemas.microsoft.com/office/word/2006/wordml" xmlns:wps="http://schemas.microsoft.com/office/word/2010/wordprocessingShape" mc:Ignorable="w14 w15 w16se wp14">
   <w:abstractNum w:abstractNumId="0" w15:restartNumberingAfterBreak="0">
     <w:nsid w:val="26F37ABB"/>
     <w:multiLevelType w:val="hybridMultilevel"/>

</xml_diff>